<commit_message>
fix(data): add radio box in document
</commit_message>
<xml_diff>
--- a/packages/code-du-travail-data/dataset/courrier-type/docx/attestation-deplacement-derogatoire.docx
+++ b/packages/code-du-travail-data/dataset/courrier-type/docx/attestation-deplacement-derogatoire.docx
@@ -203,25 +203,7 @@
           <w:rtl w:val="0"/>
           <w:lang w:val="fr-FR"/>
         </w:rPr>
-        <w:t>Mme / M. . . . . . . . . . . . . . . . . . . . . . . . . . . . . . . . . . . . . . . . . . . . . . . . . . . . . . . . . . . . .</w:t>
-      </w:r>
-      <w:r>
-        <w:rPr>
-          <w:rStyle w:val="Aucun"/>
-          <w:rFonts w:ascii="Open Sans" w:cs="Open Sans" w:hAnsi="Open Sans" w:eastAsia="Open Sans"/>
-          <w:rtl w:val="0"/>
-          <w:lang w:val="fr-FR"/>
-        </w:rPr>
-        <w:t xml:space="preserve"> </w:t>
-      </w:r>
-      <w:r>
-        <w:rPr>
-          <w:rStyle w:val="Aucun"/>
-          <w:rFonts w:ascii="Open Sans" w:cs="Open Sans" w:hAnsi="Open Sans" w:eastAsia="Open Sans"/>
-          <w:rtl w:val="0"/>
-          <w:lang w:val="fr-FR"/>
-        </w:rPr>
-        <w:t>N</w:t>
+        <w:t>Mme / M. . . . . . . . . . . . . . . . . . . . . . . . . . . . . . . . . . . . . . . . . . . . . . . . . . . . . . . . . . . . . N</w:t>
       </w:r>
       <w:r>
         <w:rPr>
@@ -239,34 +221,7 @@
           <w:rtl w:val="0"/>
           <w:lang w:val="fr-FR"/>
         </w:rPr>
-        <w:t>(e) le :  . . . . . . . . . . . . . . . . . . . . . . . . . . . . . . . . . . . . . . . . . . . . . . . . . . . . . . . . . . . .</w:t>
-      </w:r>
-      <w:r>
-        <w:rPr>
-          <w:rStyle w:val="Aucun"/>
-          <w:rFonts w:ascii="Open Sans" w:cs="Open Sans" w:hAnsi="Open Sans" w:eastAsia="Open Sans"/>
-          <w:rtl w:val="0"/>
-          <w:lang w:val="fr-FR"/>
-        </w:rPr>
-        <w:t xml:space="preserve"> </w:t>
-      </w:r>
-      <w:r>
-        <w:rPr>
-          <w:rStyle w:val="Aucun"/>
-          <w:rFonts w:ascii="Open Sans" w:cs="Open Sans" w:hAnsi="Open Sans" w:eastAsia="Open Sans"/>
-          <w:rtl w:val="0"/>
-          <w:lang w:val="fr-FR"/>
-        </w:rPr>
-        <w:t xml:space="preserve"> </w:t>
-      </w:r>
-      <w:r>
-        <w:rPr>
-          <w:rStyle w:val="Aucun"/>
-          <w:rFonts w:ascii="Open Sans" w:cs="Open Sans" w:hAnsi="Open Sans" w:eastAsia="Open Sans"/>
-          <w:rtl w:val="0"/>
-          <w:lang w:val="fr-FR"/>
-        </w:rPr>
-        <w:t>Demeurant :  . . . . . . . . . . . . . . . . . . . . . . . . . . . . . . . . . . . . . . . . . . . . . . . . . . . . . . . . . .</w:t>
+        <w:t>(e) le :  . . . . . . . . . . . . . . . . . . . . . . . . . . . . . . . . . . . . . . . . . . . . . . . . . . . . . . . . . . . .  Demeurant :  . . . . . . . . . . . . . . . . . . . . . . . . . . . . . . . . . . . . . . . . . . . . . . . . . . . . . . . . . .</w:t>
       </w:r>
       <w:r>
         <w:rPr>
@@ -293,16 +248,16 @@
           <w:rtl w:val="0"/>
           <w:lang w:val="fr-FR"/>
         </w:rPr>
-        <w:t>                            </w:t>
-      </w:r>
-      <w:r>
-        <w:rPr>
-          <w:rStyle w:val="Aucun"/>
-          <w:rFonts w:ascii="Open Sans" w:cs="Open Sans" w:hAnsi="Open Sans" w:eastAsia="Open Sans"/>
-          <w:rtl w:val="0"/>
-          <w:lang w:val="fr-FR"/>
-        </w:rPr>
-        <w:t xml:space="preserve"> . . . . . . . . . . . . . . . . . . . . . . . . . . . . . . . . . . . . . . . . . . . . . . . . . . . . . . . . . . </w:t>
+        <w:t xml:space="preserve">                             </w:t>
+      </w:r>
+      <w:r>
+        <w:rPr>
+          <w:rStyle w:val="Aucun"/>
+          <w:rFonts w:ascii="Open Sans" w:cs="Open Sans" w:hAnsi="Open Sans" w:eastAsia="Open Sans"/>
+          <w:rtl w:val="0"/>
+          <w:lang w:val="fr-FR"/>
+        </w:rPr>
+        <w:t xml:space="preserve">. . . . . . . . . . . . . . . . . . . . . . . . . . . . . . . . . . . . . . . . . . . . . . . . . . . . . . . . . . </w:t>
       </w:r>
       <w:r>
         <w:rPr>
@@ -320,16 +275,7 @@
           <w:rtl w:val="0"/>
           <w:lang w:val="fr-FR"/>
         </w:rPr>
-        <w:t>. . . . . . . . . . . . . . . . . . . . . . . . . . . . . . . . . . . . . . . . . . . . . . . . . . . . . . . . . .</w:t>
-      </w:r>
-      <w:r>
-        <w:rPr>
-          <w:rStyle w:val="Aucun"/>
-          <w:rFonts w:ascii="Open Sans" w:cs="Open Sans" w:hAnsi="Open Sans" w:eastAsia="Open Sans"/>
-          <w:rtl w:val="0"/>
-          <w:lang w:val="fr-FR"/>
-        </w:rPr>
-        <w:t xml:space="preserve">  </w:t>
+        <w:t xml:space="preserve">. . . . . . . . . . . . . . . . . . . . . . . . . . . . . . . . . . . . . . . . . . . . . . . . . . . . . . . . . .  </w:t>
       </w:r>
     </w:p>
     <w:p>
@@ -1340,28 +1286,39 @@
 
 <file path=word/numbering.xml><?xml version="1.0" encoding="utf-8"?>
 <w:numbering xmlns:w="http://schemas.openxmlformats.org/wordprocessingml/2006/main" xmlns:wp="http://schemas.openxmlformats.org/drawingml/2006/wordprocessingDrawing" xmlns:w14="http://schemas.microsoft.com/office/word/2010/wordml" xmlns:r="http://schemas.openxmlformats.org/officeDocument/2006/relationships" xmlns:v="urn:schemas-microsoft-com:vml" xmlns:o="urn:schemas-microsoft-com:office:office">
+  <w:numPicBullet w:numPicBulletId="0">
+    <w:pict>
+      <v:shape id="_x0000_s1026" type="#_x0000_t75" style="visibility:visible;width:80.0pt;height:80.0pt;">
+        <v:imagedata r:id="rId1" o:title="bullet_gbutton_gray.png"/>
+      </v:shape>
+    </w:pict>
+  </w:numPicBullet>
+  <w:numPicBullet w:numPicBulletId="1">
+    <w:pict>
+      <v:shape id="_x0000_s1026" type="#_x0000_t75" style="visibility:visible;width:100.0pt;height:90.0pt;">
+        <v:imagedata r:id="rId2" o:title="bullet_nb_square-blk.png"/>
+      </v:shape>
+    </w:pict>
+  </w:numPicBullet>
   <w:abstractNum w:abstractNumId="0">
     <w:multiLevelType w:val="hybridMultilevel"/>
-    <w:numStyleLink w:val="Style 1 importé"/>
+    <w:numStyleLink w:val="Image 1"/>
   </w:abstractNum>
   <w:abstractNum w:abstractNumId="1">
     <w:multiLevelType w:val="hybridMultilevel"/>
-    <w:styleLink w:val="Style 1 importé"/>
+    <w:styleLink w:val="Image 1"/>
     <w:lvl w:ilvl="0">
       <w:start w:val="1"/>
       <w:numFmt w:val="bullet"/>
       <w:suff w:val="tab"/>
-      <w:lvlText w:val="·"/>
+      <w:lvlText w:val="•"/>
+      <w:lvlPicBulletId w:val="1"/>
       <w:lvlJc w:val="left"/>
       <w:pPr>
-        <w:ind w:left="720" w:hanging="360"/>
+        <w:ind w:left="189" w:hanging="189"/>
       </w:pPr>
       <w:rPr>
-        <w:rFonts w:ascii="Symbol" w:cs="Symbol" w:hAnsi="Symbol" w:eastAsia="Symbol"/>
-        <w:b w:val="0"/>
-        <w:bCs w:val="0"/>
-        <w:i w:val="0"/>
-        <w:iCs w:val="0"/>
+        <w:rFonts w:hAnsi="Arial Unicode MS"/>
         <w:caps w:val="0"/>
         <w:smallCaps w:val="0"/>
         <w:strike w:val="0"/>
@@ -1373,6 +1330,8 @@
         <w:w w:val="100"/>
         <w:kern w:val="0"/>
         <w:position w:val="0"/>
+        <w:sz w:val="14"/>
+        <w:szCs w:val="14"/>
         <w:highlight w:val="none"/>
         <w:vertAlign w:val="baseline"/>
       </w:rPr>
@@ -1381,17 +1340,14 @@
       <w:start w:val="1"/>
       <w:numFmt w:val="bullet"/>
       <w:suff w:val="tab"/>
-      <w:lvlText w:val="◦"/>
+      <w:lvlText w:val="•"/>
+      <w:lvlPicBulletId w:val="0"/>
       <w:lvlJc w:val="left"/>
       <w:pPr>
-        <w:ind w:left="1080" w:hanging="360"/>
+        <w:ind w:left="789" w:hanging="189"/>
       </w:pPr>
       <w:rPr>
-        <w:rFonts w:ascii="Arial Unicode MS" w:cs="Arial Unicode MS" w:hAnsi="Arial Unicode MS" w:eastAsia="Arial Unicode MS"/>
-        <w:b w:val="0"/>
-        <w:bCs w:val="0"/>
-        <w:i w:val="0"/>
-        <w:iCs w:val="0"/>
+        <w:rFonts w:hAnsi="Arial Unicode MS"/>
         <w:caps w:val="0"/>
         <w:smallCaps w:val="0"/>
         <w:strike w:val="0"/>
@@ -1403,6 +1359,8 @@
         <w:w w:val="100"/>
         <w:kern w:val="0"/>
         <w:position w:val="0"/>
+        <w:sz w:val="14"/>
+        <w:szCs w:val="14"/>
         <w:highlight w:val="none"/>
         <w:vertAlign w:val="baseline"/>
       </w:rPr>
@@ -1411,17 +1369,14 @@
       <w:start w:val="1"/>
       <w:numFmt w:val="bullet"/>
       <w:suff w:val="tab"/>
-      <w:lvlText w:val="▪"/>
+      <w:lvlText w:val="•"/>
+      <w:lvlPicBulletId w:val="0"/>
       <w:lvlJc w:val="left"/>
       <w:pPr>
-        <w:ind w:left="1440" w:hanging="360"/>
+        <w:ind w:left="1389" w:hanging="189"/>
       </w:pPr>
       <w:rPr>
-        <w:rFonts w:ascii="Arial Unicode MS" w:cs="Arial Unicode MS" w:hAnsi="Arial Unicode MS" w:eastAsia="Arial Unicode MS"/>
-        <w:b w:val="0"/>
-        <w:bCs w:val="0"/>
-        <w:i w:val="0"/>
-        <w:iCs w:val="0"/>
+        <w:rFonts w:hAnsi="Arial Unicode MS"/>
         <w:caps w:val="0"/>
         <w:smallCaps w:val="0"/>
         <w:strike w:val="0"/>
@@ -1433,6 +1388,8 @@
         <w:w w:val="100"/>
         <w:kern w:val="0"/>
         <w:position w:val="0"/>
+        <w:sz w:val="14"/>
+        <w:szCs w:val="14"/>
         <w:highlight w:val="none"/>
         <w:vertAlign w:val="baseline"/>
       </w:rPr>
@@ -1441,17 +1398,14 @@
       <w:start w:val="1"/>
       <w:numFmt w:val="bullet"/>
       <w:suff w:val="tab"/>
-      <w:lvlText w:val="·"/>
+      <w:lvlText w:val="•"/>
+      <w:lvlPicBulletId w:val="0"/>
       <w:lvlJc w:val="left"/>
       <w:pPr>
-        <w:ind w:left="1800" w:hanging="360"/>
+        <w:ind w:left="1989" w:hanging="189"/>
       </w:pPr>
       <w:rPr>
-        <w:rFonts w:ascii="Symbol" w:cs="Symbol" w:hAnsi="Symbol" w:eastAsia="Symbol"/>
-        <w:b w:val="0"/>
-        <w:bCs w:val="0"/>
-        <w:i w:val="0"/>
-        <w:iCs w:val="0"/>
+        <w:rFonts w:hAnsi="Arial Unicode MS"/>
         <w:caps w:val="0"/>
         <w:smallCaps w:val="0"/>
         <w:strike w:val="0"/>
@@ -1463,6 +1417,8 @@
         <w:w w:val="100"/>
         <w:kern w:val="0"/>
         <w:position w:val="0"/>
+        <w:sz w:val="14"/>
+        <w:szCs w:val="14"/>
         <w:highlight w:val="none"/>
         <w:vertAlign w:val="baseline"/>
       </w:rPr>
@@ -1471,17 +1427,14 @@
       <w:start w:val="1"/>
       <w:numFmt w:val="bullet"/>
       <w:suff w:val="tab"/>
-      <w:lvlText w:val="◦"/>
+      <w:lvlText w:val="•"/>
+      <w:lvlPicBulletId w:val="0"/>
       <w:lvlJc w:val="left"/>
       <w:pPr>
-        <w:ind w:left="2160" w:hanging="360"/>
+        <w:ind w:left="2589" w:hanging="189"/>
       </w:pPr>
       <w:rPr>
-        <w:rFonts w:ascii="Arial Unicode MS" w:cs="Arial Unicode MS" w:hAnsi="Arial Unicode MS" w:eastAsia="Arial Unicode MS"/>
-        <w:b w:val="0"/>
-        <w:bCs w:val="0"/>
-        <w:i w:val="0"/>
-        <w:iCs w:val="0"/>
+        <w:rFonts w:hAnsi="Arial Unicode MS"/>
         <w:caps w:val="0"/>
         <w:smallCaps w:val="0"/>
         <w:strike w:val="0"/>
@@ -1493,6 +1446,8 @@
         <w:w w:val="100"/>
         <w:kern w:val="0"/>
         <w:position w:val="0"/>
+        <w:sz w:val="14"/>
+        <w:szCs w:val="14"/>
         <w:highlight w:val="none"/>
         <w:vertAlign w:val="baseline"/>
       </w:rPr>
@@ -1501,17 +1456,14 @@
       <w:start w:val="1"/>
       <w:numFmt w:val="bullet"/>
       <w:suff w:val="tab"/>
-      <w:lvlText w:val="▪"/>
+      <w:lvlText w:val="•"/>
+      <w:lvlPicBulletId w:val="0"/>
       <w:lvlJc w:val="left"/>
       <w:pPr>
-        <w:ind w:left="2520" w:hanging="360"/>
+        <w:ind w:left="3189" w:hanging="189"/>
       </w:pPr>
       <w:rPr>
-        <w:rFonts w:ascii="Arial Unicode MS" w:cs="Arial Unicode MS" w:hAnsi="Arial Unicode MS" w:eastAsia="Arial Unicode MS"/>
-        <w:b w:val="0"/>
-        <w:bCs w:val="0"/>
-        <w:i w:val="0"/>
-        <w:iCs w:val="0"/>
+        <w:rFonts w:hAnsi="Arial Unicode MS"/>
         <w:caps w:val="0"/>
         <w:smallCaps w:val="0"/>
         <w:strike w:val="0"/>
@@ -1523,6 +1475,8 @@
         <w:w w:val="100"/>
         <w:kern w:val="0"/>
         <w:position w:val="0"/>
+        <w:sz w:val="14"/>
+        <w:szCs w:val="14"/>
         <w:highlight w:val="none"/>
         <w:vertAlign w:val="baseline"/>
       </w:rPr>
@@ -1531,17 +1485,14 @@
       <w:start w:val="1"/>
       <w:numFmt w:val="bullet"/>
       <w:suff w:val="tab"/>
-      <w:lvlText w:val="·"/>
+      <w:lvlText w:val="•"/>
+      <w:lvlPicBulletId w:val="0"/>
       <w:lvlJc w:val="left"/>
       <w:pPr>
-        <w:ind w:left="2880" w:hanging="360"/>
+        <w:ind w:left="3789" w:hanging="189"/>
       </w:pPr>
       <w:rPr>
-        <w:rFonts w:ascii="Symbol" w:cs="Symbol" w:hAnsi="Symbol" w:eastAsia="Symbol"/>
-        <w:b w:val="0"/>
-        <w:bCs w:val="0"/>
-        <w:i w:val="0"/>
-        <w:iCs w:val="0"/>
+        <w:rFonts w:hAnsi="Arial Unicode MS"/>
         <w:caps w:val="0"/>
         <w:smallCaps w:val="0"/>
         <w:strike w:val="0"/>
@@ -1553,6 +1504,8 @@
         <w:w w:val="100"/>
         <w:kern w:val="0"/>
         <w:position w:val="0"/>
+        <w:sz w:val="14"/>
+        <w:szCs w:val="14"/>
         <w:highlight w:val="none"/>
         <w:vertAlign w:val="baseline"/>
       </w:rPr>
@@ -1561,17 +1514,14 @@
       <w:start w:val="1"/>
       <w:numFmt w:val="bullet"/>
       <w:suff w:val="tab"/>
-      <w:lvlText w:val="◦"/>
+      <w:lvlText w:val="•"/>
+      <w:lvlPicBulletId w:val="0"/>
       <w:lvlJc w:val="left"/>
       <w:pPr>
-        <w:ind w:left="3240" w:hanging="360"/>
+        <w:ind w:left="4389" w:hanging="189"/>
       </w:pPr>
       <w:rPr>
-        <w:rFonts w:ascii="Arial Unicode MS" w:cs="Arial Unicode MS" w:hAnsi="Arial Unicode MS" w:eastAsia="Arial Unicode MS"/>
-        <w:b w:val="0"/>
-        <w:bCs w:val="0"/>
-        <w:i w:val="0"/>
-        <w:iCs w:val="0"/>
+        <w:rFonts w:hAnsi="Arial Unicode MS"/>
         <w:caps w:val="0"/>
         <w:smallCaps w:val="0"/>
         <w:strike w:val="0"/>
@@ -1583,6 +1533,8 @@
         <w:w w:val="100"/>
         <w:kern w:val="0"/>
         <w:position w:val="0"/>
+        <w:sz w:val="14"/>
+        <w:szCs w:val="14"/>
         <w:highlight w:val="none"/>
         <w:vertAlign w:val="baseline"/>
       </w:rPr>
@@ -1591,17 +1543,14 @@
       <w:start w:val="1"/>
       <w:numFmt w:val="bullet"/>
       <w:suff w:val="tab"/>
-      <w:lvlText w:val="▪"/>
+      <w:lvlText w:val="•"/>
+      <w:lvlPicBulletId w:val="0"/>
       <w:lvlJc w:val="left"/>
       <w:pPr>
-        <w:ind w:left="3600" w:hanging="360"/>
+        <w:ind w:left="4989" w:hanging="189"/>
       </w:pPr>
       <w:rPr>
-        <w:rFonts w:ascii="Arial Unicode MS" w:cs="Arial Unicode MS" w:hAnsi="Arial Unicode MS" w:eastAsia="Arial Unicode MS"/>
-        <w:b w:val="0"/>
-        <w:bCs w:val="0"/>
-        <w:i w:val="0"/>
-        <w:iCs w:val="0"/>
+        <w:rFonts w:hAnsi="Arial Unicode MS"/>
         <w:caps w:val="0"/>
         <w:smallCaps w:val="0"/>
         <w:strike w:val="0"/>
@@ -1613,6 +1562,8 @@
         <w:w w:val="100"/>
         <w:kern w:val="0"/>
         <w:position w:val="0"/>
+        <w:sz w:val="14"/>
+        <w:szCs w:val="14"/>
         <w:highlight w:val="none"/>
         <w:vertAlign w:val="baseline"/>
       </w:rPr>
@@ -2059,8 +2010,8 @@
       </w14:textFill>
     </w:rPr>
   </w:style>
-  <w:style w:type="numbering" w:styleId="Style 1 importé">
-    <w:name w:val="Style 1 importé"/>
+  <w:style w:type="numbering" w:styleId="Image 1">
+    <w:name w:val="Image 1"/>
     <w:pPr>
       <w:numPr>
         <w:numId w:val="1"/>

</xml_diff>

<commit_message>
fix(data): update alignement and add bullet to list
</commit_message>
<xml_diff>
--- a/packages/code-du-travail-data/dataset/courrier-type/docx/attestation-deplacement-derogatoire.docx
+++ b/packages/code-du-travail-data/dataset/courrier-type/docx/attestation-deplacement-derogatoire.docx
@@ -156,14 +156,14 @@
       <w:pPr>
         <w:pStyle w:val="Corps A"/>
         <w:rPr>
-          <w:rStyle w:val="Aucun"/>
-          <w:rFonts w:ascii="Open Sans" w:cs="Open Sans" w:hAnsi="Open Sans" w:eastAsia="Open Sans"/>
+          <w:kern w:val="0"/>
         </w:rPr>
       </w:pPr>
       <w:r>
         <w:rPr>
           <w:rStyle w:val="Aucun"/>
           <w:rFonts w:ascii="Open Sans" w:cs="Open Sans" w:hAnsi="Open Sans" w:eastAsia="Open Sans"/>
+          <w:kern w:val="0"/>
           <w:rtl w:val="0"/>
           <w:lang w:val="fr-FR"/>
         </w:rPr>
@@ -173,6 +173,7 @@
         <w:rPr>
           <w:rStyle w:val="Aucun"/>
           <w:rFonts w:ascii="Open Sans" w:cs="Open Sans" w:hAnsi="Open Sans" w:eastAsia="Open Sans"/>
+          <w:kern w:val="0"/>
           <w:rtl w:val="0"/>
           <w:lang w:val="fr-FR"/>
         </w:rPr>
@@ -182,6 +183,7 @@
         <w:rPr>
           <w:rStyle w:val="Aucun"/>
           <w:rFonts w:ascii="Open Sans" w:cs="Open Sans" w:hAnsi="Open Sans" w:eastAsia="Open Sans"/>
+          <w:kern w:val="0"/>
           <w:rtl w:val="0"/>
           <w:lang w:val="fr-FR"/>
         </w:rPr>
@@ -192,113 +194,42 @@
       <w:pPr>
         <w:pStyle w:val="Corps A"/>
         <w:rPr>
-          <w:rStyle w:val="Aucun"/>
-          <w:rFonts w:ascii="Open Sans" w:cs="Open Sans" w:hAnsi="Open Sans" w:eastAsia="Open Sans"/>
+          <w:kern w:val="0"/>
         </w:rPr>
       </w:pPr>
       <w:r>
         <w:rPr>
           <w:rStyle w:val="Aucun"/>
           <w:rFonts w:ascii="Open Sans" w:cs="Open Sans" w:hAnsi="Open Sans" w:eastAsia="Open Sans"/>
-          <w:rtl w:val="0"/>
-          <w:lang w:val="fr-FR"/>
-        </w:rPr>
-        <w:t>Mme / M. . . . . . . . . . . . . . . . . . . . . . . . . . . . . . . . . . . . . . . . . . . . . . . . . . . . . . . . . . . . . N</w:t>
-      </w:r>
-      <w:r>
-        <w:rPr>
-          <w:rStyle w:val="Aucun"/>
-          <w:rFonts w:ascii="Open Sans" w:cs="Open Sans" w:hAnsi="Open Sans" w:eastAsia="Open Sans"/>
-          <w:rtl w:val="0"/>
-          <w:lang w:val="fr-FR"/>
-        </w:rPr>
-        <w:t>é</w:t>
-      </w:r>
-      <w:r>
-        <w:rPr>
-          <w:rStyle w:val="Aucun"/>
-          <w:rFonts w:ascii="Open Sans" w:cs="Open Sans" w:hAnsi="Open Sans" w:eastAsia="Open Sans"/>
-          <w:rtl w:val="0"/>
-          <w:lang w:val="fr-FR"/>
-        </w:rPr>
-        <w:t>(e) le :  . . . . . . . . . . . . . . . . . . . . . . . . . . . . . . . . . . . . . . . . . . . . . . . . . . . . . . . . . . . .  Demeurant :  . . . . . . . . . . . . . . . . . . . . . . . . . . . . . . . . . . . . . . . . . . . . . . . . . . . . . . . . . .</w:t>
-      </w:r>
-      <w:r>
-        <w:rPr>
-          <w:rStyle w:val="Aucun"/>
-          <w:rFonts w:ascii="Open Sans" w:cs="Open Sans" w:hAnsi="Open Sans" w:eastAsia="Open Sans"/>
-          <w:rtl w:val="0"/>
-          <w:lang w:val="fr-FR"/>
-        </w:rPr>
-        <w:t>                             </w:t>
-      </w:r>
-      <w:r>
-        <w:rPr>
-          <w:rStyle w:val="Aucun"/>
-          <w:rFonts w:ascii="Open Sans" w:cs="Open Sans" w:hAnsi="Open Sans" w:eastAsia="Open Sans"/>
-          <w:rtl w:val="0"/>
-          <w:lang w:val="fr-FR"/>
-        </w:rPr>
-        <w:t>. . . . . . . . . . . . . . . . . . . . . . . . . . . . . . . . . . . . . . . . . . . . . . . . . . . . . . . . . .</w:t>
-      </w:r>
-      <w:r>
-        <w:rPr>
-          <w:rStyle w:val="Aucun"/>
-          <w:rFonts w:ascii="Open Sans" w:cs="Open Sans" w:hAnsi="Open Sans" w:eastAsia="Open Sans"/>
-          <w:rtl w:val="0"/>
-          <w:lang w:val="fr-FR"/>
-        </w:rPr>
-        <w:t xml:space="preserve">                             </w:t>
-      </w:r>
-      <w:r>
-        <w:rPr>
-          <w:rStyle w:val="Aucun"/>
-          <w:rFonts w:ascii="Open Sans" w:cs="Open Sans" w:hAnsi="Open Sans" w:eastAsia="Open Sans"/>
-          <w:rtl w:val="0"/>
-          <w:lang w:val="fr-FR"/>
-        </w:rPr>
-        <w:t xml:space="preserve">. . . . . . . . . . . . . . . . . . . . . . . . . . . . . . . . . . . . . . . . . . . . . . . . . . . . . . . . . . </w:t>
-      </w:r>
-      <w:r>
-        <w:rPr>
-          <w:rStyle w:val="Aucun"/>
-          <w:rFonts w:ascii="Open Sans" w:cs="Open Sans" w:hAnsi="Open Sans" w:eastAsia="Open Sans"/>
-          <w:rtl w:val="0"/>
-          <w:lang w:val="fr-FR"/>
-        </w:rPr>
-        <w:t>                      </w:t>
-      </w:r>
-      <w:r>
-        <w:rPr>
-          <w:rStyle w:val="Aucun"/>
-          <w:rFonts w:ascii="Open Sans" w:cs="Open Sans" w:hAnsi="Open Sans" w:eastAsia="Open Sans"/>
-          <w:rtl w:val="0"/>
-          <w:lang w:val="fr-FR"/>
-        </w:rPr>
-        <w:t xml:space="preserve">. . . . . . . . . . . . . . . . . . . . . . . . . . . . . . . . . . . . . . . . . . . . . . . . . . . . . . . . . .  </w:t>
+          <w:kern w:val="0"/>
+          <w:rtl w:val="0"/>
+          <w:lang w:val="fr-FR"/>
+        </w:rPr>
+        <w:t>Mme / M. . . . . . . . . . . . . . . . . . . . . . . . . . . . . . . . . . . . . . . . . . . . . . . . . . . . . . . . . . . . .</w:t>
       </w:r>
     </w:p>
     <w:p>
       <w:pPr>
         <w:pStyle w:val="Corps A"/>
         <w:rPr>
-          <w:rStyle w:val="Aucun"/>
-          <w:rFonts w:ascii="Open Sans" w:cs="Open Sans" w:hAnsi="Open Sans" w:eastAsia="Open Sans"/>
+          <w:kern w:val="0"/>
         </w:rPr>
       </w:pPr>
       <w:r>
         <w:rPr>
           <w:rStyle w:val="Aucun"/>
           <w:rFonts w:ascii="Open Sans" w:cs="Open Sans" w:hAnsi="Open Sans" w:eastAsia="Open Sans"/>
-          <w:rtl w:val="0"/>
-          <w:lang w:val="fr-FR"/>
-        </w:rPr>
-        <w:t>certifie que mon d</w:t>
-      </w:r>
-      <w:r>
-        <w:rPr>
-          <w:rStyle w:val="Aucun"/>
-          <w:rFonts w:ascii="Open Sans" w:cs="Open Sans" w:hAnsi="Open Sans" w:eastAsia="Open Sans"/>
+          <w:kern w:val="0"/>
+          <w:rtl w:val="0"/>
+          <w:lang w:val="fr-FR"/>
+        </w:rPr>
+        <w:t>N</w:t>
+      </w:r>
+      <w:r>
+        <w:rPr>
+          <w:rStyle w:val="Aucun"/>
+          <w:rFonts w:ascii="Open Sans" w:cs="Open Sans" w:hAnsi="Open Sans" w:eastAsia="Open Sans"/>
+          <w:kern w:val="0"/>
           <w:rtl w:val="0"/>
           <w:lang w:val="fr-FR"/>
         </w:rPr>
@@ -308,126 +239,352 @@
         <w:rPr>
           <w:rStyle w:val="Aucun"/>
           <w:rFonts w:ascii="Open Sans" w:cs="Open Sans" w:hAnsi="Open Sans" w:eastAsia="Open Sans"/>
-          <w:rtl w:val="0"/>
-          <w:lang w:val="fr-FR"/>
-        </w:rPr>
-        <w:t>placement est li</w:t>
-      </w:r>
-      <w:r>
-        <w:rPr>
-          <w:rStyle w:val="Aucun"/>
-          <w:rFonts w:ascii="Open Sans" w:cs="Open Sans" w:hAnsi="Open Sans" w:eastAsia="Open Sans"/>
-          <w:rtl w:val="0"/>
-          <w:lang w:val="fr-FR"/>
-        </w:rPr>
-        <w:t xml:space="preserve">é </w:t>
-      </w:r>
-      <w:r>
-        <w:rPr>
-          <w:rStyle w:val="Aucun"/>
-          <w:rFonts w:ascii="Open Sans" w:cs="Open Sans" w:hAnsi="Open Sans" w:eastAsia="Open Sans"/>
-          <w:rtl w:val="0"/>
-          <w:lang w:val="fr-FR"/>
-        </w:rPr>
-        <w:t>au motif suivant (cocher la case) autoris</w:t>
-      </w:r>
-      <w:r>
-        <w:rPr>
-          <w:rStyle w:val="Aucun"/>
-          <w:rFonts w:ascii="Open Sans" w:cs="Open Sans" w:hAnsi="Open Sans" w:eastAsia="Open Sans"/>
-          <w:rtl w:val="0"/>
-          <w:lang w:val="fr-FR"/>
-        </w:rPr>
-        <w:t xml:space="preserve">é </w:t>
-      </w:r>
-      <w:r>
-        <w:rPr>
-          <w:rStyle w:val="Aucun"/>
-          <w:rFonts w:ascii="Open Sans" w:cs="Open Sans" w:hAnsi="Open Sans" w:eastAsia="Open Sans"/>
-          <w:rtl w:val="0"/>
-          <w:lang w:val="fr-FR"/>
-        </w:rPr>
-        <w:t>par l</w:t>
-      </w:r>
-      <w:r>
-        <w:rPr>
-          <w:rStyle w:val="Aucun"/>
-          <w:rFonts w:ascii="Open Sans" w:cs="Open Sans" w:hAnsi="Open Sans" w:eastAsia="Open Sans"/>
-          <w:rtl w:val="0"/>
-          <w:lang w:val="fr-FR"/>
-        </w:rPr>
-        <w:t>’</w:t>
-      </w:r>
-      <w:r>
-        <w:rPr>
-          <w:rStyle w:val="Aucun"/>
-          <w:rFonts w:ascii="Open Sans" w:cs="Open Sans" w:hAnsi="Open Sans" w:eastAsia="Open Sans"/>
-          <w:rtl w:val="0"/>
-          <w:lang w:val="fr-FR"/>
-        </w:rPr>
-        <w:t>article 1er du d</w:t>
-      </w:r>
-      <w:r>
-        <w:rPr>
-          <w:rStyle w:val="Aucun"/>
-          <w:rFonts w:ascii="Open Sans" w:cs="Open Sans" w:hAnsi="Open Sans" w:eastAsia="Open Sans"/>
-          <w:rtl w:val="0"/>
-          <w:lang w:val="fr-FR"/>
-        </w:rPr>
-        <w:t>é</w:t>
-      </w:r>
-      <w:r>
-        <w:rPr>
-          <w:rStyle w:val="Aucun"/>
-          <w:rFonts w:ascii="Open Sans" w:cs="Open Sans" w:hAnsi="Open Sans" w:eastAsia="Open Sans"/>
-          <w:rtl w:val="0"/>
-          <w:lang w:val="fr-FR"/>
-        </w:rPr>
-        <w:t>cret du 16 mars 2020 portant r</w:t>
-      </w:r>
-      <w:r>
-        <w:rPr>
-          <w:rStyle w:val="Aucun"/>
-          <w:rFonts w:ascii="Open Sans" w:cs="Open Sans" w:hAnsi="Open Sans" w:eastAsia="Open Sans"/>
-          <w:rtl w:val="0"/>
-          <w:lang w:val="fr-FR"/>
-        </w:rPr>
-        <w:t>é</w:t>
-      </w:r>
-      <w:r>
-        <w:rPr>
-          <w:rStyle w:val="Aucun"/>
-          <w:rFonts w:ascii="Open Sans" w:cs="Open Sans" w:hAnsi="Open Sans" w:eastAsia="Open Sans"/>
-          <w:rtl w:val="0"/>
-          <w:lang w:val="fr-FR"/>
-        </w:rPr>
-        <w:t>glementation des d</w:t>
-      </w:r>
-      <w:r>
-        <w:rPr>
-          <w:rStyle w:val="Aucun"/>
-          <w:rFonts w:ascii="Open Sans" w:cs="Open Sans" w:hAnsi="Open Sans" w:eastAsia="Open Sans"/>
-          <w:rtl w:val="0"/>
-          <w:lang w:val="fr-FR"/>
-        </w:rPr>
-        <w:t>é</w:t>
-      </w:r>
-      <w:r>
-        <w:rPr>
-          <w:rStyle w:val="Aucun"/>
-          <w:rFonts w:ascii="Open Sans" w:cs="Open Sans" w:hAnsi="Open Sans" w:eastAsia="Open Sans"/>
-          <w:rtl w:val="0"/>
-          <w:lang w:val="fr-FR"/>
-        </w:rPr>
-        <w:t xml:space="preserve">placements dans le cadre de la lutte contre la propagation du virus Covid-19 : </w:t>
+          <w:kern w:val="0"/>
+          <w:rtl w:val="0"/>
+          <w:lang w:val="fr-FR"/>
+        </w:rPr>
+        <w:t>(e) le :  . . . . . . . . . . . . . . . . . . . . . . . . . . . . . . . . . . . . . . . . . . . . . . . . . . . . . . . . . . . .</w:t>
       </w:r>
     </w:p>
     <w:p>
       <w:pPr>
         <w:pStyle w:val="Corps A"/>
         <w:rPr>
-          <w:rStyle w:val="Aucun A"/>
-          <w:rFonts w:ascii="Open Sans" w:cs="Open Sans" w:hAnsi="Open Sans" w:eastAsia="Open Sans"/>
+          <w:rStyle w:val="Aucun"/>
+          <w:rFonts w:ascii="Open Sans" w:cs="Open Sans" w:hAnsi="Open Sans" w:eastAsia="Open Sans"/>
+          <w:kern w:val="0"/>
+        </w:rPr>
+      </w:pPr>
+      <w:r>
+        <w:rPr>
+          <w:rStyle w:val="Aucun"/>
+          <w:rFonts w:ascii="Open Sans" w:cs="Open Sans" w:hAnsi="Open Sans" w:eastAsia="Open Sans"/>
+          <w:kern w:val="0"/>
+          <w:rtl w:val="0"/>
+          <w:lang w:val="fr-FR"/>
+        </w:rPr>
+        <w:t>Demeurant :  . . . . . . . . . . . . . . . . . . . . . . . . . . . . . . . . . . . . . . . . . . . . . . . . . . . . . . . . . .</w:t>
+      </w:r>
+      <w:r>
+        <w:rPr>
+          <w:kern w:val="0"/>
+          <w:rtl w:val="0"/>
+          <w:lang w:val="fr-FR"/>
+        </w:rPr>
+        <w:t xml:space="preserve"> </w:t>
+      </w:r>
+      <w:r>
+        <w:rPr>
+          <w:rStyle w:val="Aucun"/>
+          <w:rFonts w:ascii="Open Sans" w:cs="Open Sans" w:hAnsi="Open Sans" w:eastAsia="Open Sans"/>
+          <w:kern w:val="0"/>
+          <w:rtl w:val="0"/>
+          <w:lang w:val="fr-FR"/>
+        </w:rPr>
+        <w:t>. . . . . . . . . .</w:t>
+      </w:r>
+      <w:r>
+        <w:rPr>
+          <w:rStyle w:val="Aucun"/>
+          <w:rFonts w:ascii="Open Sans" w:cs="Open Sans" w:hAnsi="Open Sans" w:eastAsia="Open Sans"/>
+          <w:kern w:val="0"/>
+          <w:rtl w:val="0"/>
+          <w:lang w:val="fr-FR"/>
+        </w:rPr>
+        <w:t xml:space="preserve"> </w:t>
+      </w:r>
+      <w:r>
+        <w:rPr>
+          <w:rStyle w:val="Aucun"/>
+          <w:rFonts w:ascii="Open Sans" w:cs="Open Sans" w:hAnsi="Open Sans" w:eastAsia="Open Sans"/>
+          <w:kern w:val="0"/>
+          <w:rtl w:val="0"/>
+          <w:lang w:val="fr-FR"/>
+        </w:rPr>
+        <w:t>. . . . . . . . . . . . . . . . . . . . . . . . . . . . . . . . . . . . . . . . . . . . . . . . . . . . . . . . . . . . . . . . . . . . .</w:t>
+      </w:r>
+      <w:r>
+        <w:rPr>
+          <w:kern w:val="0"/>
+          <w:rtl w:val="0"/>
+          <w:lang w:val="fr-FR"/>
+        </w:rPr>
+        <w:t xml:space="preserve"> </w:t>
+      </w:r>
+      <w:r>
+        <w:rPr>
+          <w:rStyle w:val="Aucun"/>
+          <w:rFonts w:ascii="Open Sans" w:cs="Open Sans" w:hAnsi="Open Sans" w:eastAsia="Open Sans"/>
+          <w:kern w:val="0"/>
+          <w:rtl w:val="0"/>
+          <w:lang w:val="fr-FR"/>
+        </w:rPr>
+        <w:t>. . . . . . . . . .</w:t>
+      </w:r>
+      <w:r>
+        <w:rPr>
+          <w:rStyle w:val="Aucun"/>
+          <w:rFonts w:ascii="Open Sans" w:cs="Open Sans" w:hAnsi="Open Sans" w:eastAsia="Open Sans"/>
+          <w:kern w:val="0"/>
+          <w:rtl w:val="0"/>
+          <w:lang w:val="fr-FR"/>
+        </w:rPr>
+        <w:t xml:space="preserve"> </w:t>
+      </w:r>
+      <w:r>
+        <w:rPr>
+          <w:rStyle w:val="Aucun"/>
+          <w:rFonts w:ascii="Open Sans" w:cs="Open Sans" w:hAnsi="Open Sans" w:eastAsia="Open Sans"/>
+          <w:kern w:val="0"/>
+          <w:rtl w:val="0"/>
+          <w:lang w:val="fr-FR"/>
+        </w:rPr>
+        <w:t>. . . . . . . . . . . . . . . . . . . . . . . . . . . . . . . . . . . . . . . . . . . . . . . . . . . . . . . . . . . . . . . . . . . . .</w:t>
+      </w:r>
+      <w:r>
+        <w:rPr>
+          <w:kern w:val="0"/>
+          <w:rtl w:val="0"/>
+          <w:lang w:val="fr-FR"/>
+        </w:rPr>
+        <w:t xml:space="preserve"> </w:t>
+      </w:r>
+      <w:r>
+        <w:rPr>
+          <w:rStyle w:val="Aucun"/>
+          <w:rFonts w:ascii="Open Sans" w:cs="Open Sans" w:hAnsi="Open Sans" w:eastAsia="Open Sans"/>
+          <w:kern w:val="0"/>
+          <w:rtl w:val="0"/>
+          <w:lang w:val="fr-FR"/>
+        </w:rPr>
+        <w:t>. . . . . . . . . .</w:t>
+      </w:r>
+      <w:r>
+        <w:rPr>
+          <w:rStyle w:val="Aucun"/>
+          <w:rFonts w:ascii="Open Sans" w:cs="Open Sans" w:hAnsi="Open Sans" w:eastAsia="Open Sans"/>
+          <w:kern w:val="0"/>
+          <w:rtl w:val="0"/>
+          <w:lang w:val="fr-FR"/>
+        </w:rPr>
+        <w:t xml:space="preserve"> </w:t>
+      </w:r>
+      <w:r>
+        <w:rPr>
+          <w:rStyle w:val="Aucun"/>
+          <w:rFonts w:ascii="Open Sans" w:cs="Open Sans" w:hAnsi="Open Sans" w:eastAsia="Open Sans"/>
+          <w:kern w:val="0"/>
+          <w:rtl w:val="0"/>
+          <w:lang w:val="fr-FR"/>
+        </w:rPr>
+        <w:t>. . . . . . . . . . . . . . . . . . . . . . . . . . . . . . . . . . . . . . . . . . . . . . . . . . . . . . . . . . . . . . . . . . . . .</w:t>
+      </w:r>
+      <w:r>
+        <w:rPr>
+          <w:kern w:val="0"/>
+          <w:rtl w:val="0"/>
+          <w:lang w:val="fr-FR"/>
+        </w:rPr>
+        <w:t xml:space="preserve"> </w:t>
+      </w:r>
+      <w:r>
+        <w:rPr>
+          <w:rStyle w:val="Aucun"/>
+          <w:rFonts w:ascii="Open Sans" w:cs="Open Sans" w:hAnsi="Open Sans" w:eastAsia="Open Sans"/>
+          <w:kern w:val="0"/>
+          <w:rtl w:val="0"/>
+          <w:lang w:val="fr-FR"/>
+        </w:rPr>
+        <w:t>. . . . . . . . . .</w:t>
+      </w:r>
+      <w:r>
+        <w:rPr>
+          <w:rStyle w:val="Aucun"/>
+          <w:rFonts w:ascii="Open Sans" w:cs="Open Sans" w:hAnsi="Open Sans" w:eastAsia="Open Sans"/>
+          <w:kern w:val="0"/>
+          <w:rtl w:val="0"/>
+          <w:lang w:val="fr-FR"/>
+        </w:rPr>
+        <w:t xml:space="preserve"> . . . .</w:t>
+      </w:r>
+    </w:p>
+    <w:p>
+      <w:pPr>
+        <w:pStyle w:val="Corps A"/>
+        <w:rPr>
+          <w:rStyle w:val="Aucun A"/>
+          <w:rFonts w:ascii="Open Sans" w:cs="Open Sans" w:hAnsi="Open Sans" w:eastAsia="Open Sans"/>
+          <w:kern w:val="0"/>
+        </w:rPr>
+      </w:pPr>
+    </w:p>
+    <w:p>
+      <w:pPr>
+        <w:pStyle w:val="Corps A"/>
+        <w:rPr>
+          <w:rStyle w:val="Aucun"/>
+          <w:rFonts w:ascii="Open Sans" w:cs="Open Sans" w:hAnsi="Open Sans" w:eastAsia="Open Sans"/>
+          <w:kern w:val="0"/>
+        </w:rPr>
+      </w:pPr>
+      <w:r>
+        <w:rPr>
+          <w:rStyle w:val="Aucun"/>
+          <w:rFonts w:ascii="Open Sans" w:cs="Open Sans" w:hAnsi="Open Sans" w:eastAsia="Open Sans"/>
+          <w:kern w:val="0"/>
+          <w:rtl w:val="0"/>
+          <w:lang w:val="fr-FR"/>
+        </w:rPr>
+        <w:t>certifie que mon d</w:t>
+      </w:r>
+      <w:r>
+        <w:rPr>
+          <w:rStyle w:val="Aucun"/>
+          <w:rFonts w:ascii="Open Sans" w:cs="Open Sans" w:hAnsi="Open Sans" w:eastAsia="Open Sans"/>
+          <w:kern w:val="0"/>
+          <w:rtl w:val="0"/>
+          <w:lang w:val="fr-FR"/>
+        </w:rPr>
+        <w:t>é</w:t>
+      </w:r>
+      <w:r>
+        <w:rPr>
+          <w:rStyle w:val="Aucun"/>
+          <w:rFonts w:ascii="Open Sans" w:cs="Open Sans" w:hAnsi="Open Sans" w:eastAsia="Open Sans"/>
+          <w:kern w:val="0"/>
+          <w:rtl w:val="0"/>
+          <w:lang w:val="fr-FR"/>
+        </w:rPr>
+        <w:t>placement est li</w:t>
+      </w:r>
+      <w:r>
+        <w:rPr>
+          <w:rStyle w:val="Aucun"/>
+          <w:rFonts w:ascii="Open Sans" w:cs="Open Sans" w:hAnsi="Open Sans" w:eastAsia="Open Sans"/>
+          <w:kern w:val="0"/>
+          <w:rtl w:val="0"/>
+          <w:lang w:val="fr-FR"/>
+        </w:rPr>
+        <w:t xml:space="preserve">é </w:t>
+      </w:r>
+      <w:r>
+        <w:rPr>
+          <w:rStyle w:val="Aucun"/>
+          <w:rFonts w:ascii="Open Sans" w:cs="Open Sans" w:hAnsi="Open Sans" w:eastAsia="Open Sans"/>
+          <w:kern w:val="0"/>
+          <w:rtl w:val="0"/>
+          <w:lang w:val="fr-FR"/>
+        </w:rPr>
+        <w:t>au motif suivant (cocher la case) autoris</w:t>
+      </w:r>
+      <w:r>
+        <w:rPr>
+          <w:rStyle w:val="Aucun"/>
+          <w:rFonts w:ascii="Open Sans" w:cs="Open Sans" w:hAnsi="Open Sans" w:eastAsia="Open Sans"/>
+          <w:kern w:val="0"/>
+          <w:rtl w:val="0"/>
+          <w:lang w:val="fr-FR"/>
+        </w:rPr>
+        <w:t xml:space="preserve">é </w:t>
+      </w:r>
+      <w:r>
+        <w:rPr>
+          <w:rStyle w:val="Aucun"/>
+          <w:rFonts w:ascii="Open Sans" w:cs="Open Sans" w:hAnsi="Open Sans" w:eastAsia="Open Sans"/>
+          <w:kern w:val="0"/>
+          <w:rtl w:val="0"/>
+          <w:lang w:val="fr-FR"/>
+        </w:rPr>
+        <w:t>par l</w:t>
+      </w:r>
+      <w:r>
+        <w:rPr>
+          <w:rStyle w:val="Aucun"/>
+          <w:rFonts w:ascii="Open Sans" w:cs="Open Sans" w:hAnsi="Open Sans" w:eastAsia="Open Sans"/>
+          <w:kern w:val="0"/>
+          <w:rtl w:val="0"/>
+          <w:lang w:val="fr-FR"/>
+        </w:rPr>
+        <w:t>’</w:t>
+      </w:r>
+      <w:r>
+        <w:rPr>
+          <w:rStyle w:val="Aucun"/>
+          <w:rFonts w:ascii="Open Sans" w:cs="Open Sans" w:hAnsi="Open Sans" w:eastAsia="Open Sans"/>
+          <w:kern w:val="0"/>
+          <w:rtl w:val="0"/>
+          <w:lang w:val="fr-FR"/>
+        </w:rPr>
+        <w:t>article 1er du d</w:t>
+      </w:r>
+      <w:r>
+        <w:rPr>
+          <w:rStyle w:val="Aucun"/>
+          <w:rFonts w:ascii="Open Sans" w:cs="Open Sans" w:hAnsi="Open Sans" w:eastAsia="Open Sans"/>
+          <w:kern w:val="0"/>
+          <w:rtl w:val="0"/>
+          <w:lang w:val="fr-FR"/>
+        </w:rPr>
+        <w:t>é</w:t>
+      </w:r>
+      <w:r>
+        <w:rPr>
+          <w:rStyle w:val="Aucun"/>
+          <w:rFonts w:ascii="Open Sans" w:cs="Open Sans" w:hAnsi="Open Sans" w:eastAsia="Open Sans"/>
+          <w:kern w:val="0"/>
+          <w:rtl w:val="0"/>
+          <w:lang w:val="fr-FR"/>
+        </w:rPr>
+        <w:t>cret du 16 mars 2020 portant r</w:t>
+      </w:r>
+      <w:r>
+        <w:rPr>
+          <w:rStyle w:val="Aucun"/>
+          <w:rFonts w:ascii="Open Sans" w:cs="Open Sans" w:hAnsi="Open Sans" w:eastAsia="Open Sans"/>
+          <w:kern w:val="0"/>
+          <w:rtl w:val="0"/>
+          <w:lang w:val="fr-FR"/>
+        </w:rPr>
+        <w:t>é</w:t>
+      </w:r>
+      <w:r>
+        <w:rPr>
+          <w:rStyle w:val="Aucun"/>
+          <w:rFonts w:ascii="Open Sans" w:cs="Open Sans" w:hAnsi="Open Sans" w:eastAsia="Open Sans"/>
+          <w:kern w:val="0"/>
+          <w:rtl w:val="0"/>
+          <w:lang w:val="fr-FR"/>
+        </w:rPr>
+        <w:t>glementation des d</w:t>
+      </w:r>
+      <w:r>
+        <w:rPr>
+          <w:rStyle w:val="Aucun"/>
+          <w:rFonts w:ascii="Open Sans" w:cs="Open Sans" w:hAnsi="Open Sans" w:eastAsia="Open Sans"/>
+          <w:kern w:val="0"/>
+          <w:rtl w:val="0"/>
+          <w:lang w:val="fr-FR"/>
+        </w:rPr>
+        <w:t>é</w:t>
+      </w:r>
+      <w:r>
+        <w:rPr>
+          <w:rStyle w:val="Aucun"/>
+          <w:rFonts w:ascii="Open Sans" w:cs="Open Sans" w:hAnsi="Open Sans" w:eastAsia="Open Sans"/>
+          <w:kern w:val="0"/>
+          <w:rtl w:val="0"/>
+          <w:lang w:val="fr-FR"/>
+        </w:rPr>
+        <w:t xml:space="preserve">placements dans le cadre de la lutte contre la propagation du virus Covid-19 : </w:t>
+      </w:r>
+    </w:p>
+    <w:p>
+      <w:pPr>
+        <w:pStyle w:val="Corps A"/>
+        <w:rPr>
+          <w:rStyle w:val="Aucun"/>
+          <w:rFonts w:ascii="Open Sans" w:cs="Open Sans" w:hAnsi="Open Sans" w:eastAsia="Open Sans"/>
+          <w:kern w:val="0"/>
         </w:rPr>
       </w:pPr>
     </w:p>
@@ -438,17 +595,15 @@
           <w:ilvl w:val="0"/>
           <w:numId w:val="2"/>
         </w:numPr>
-        <w:bidi w:val="0"/>
-        <w:ind w:right="0"/>
-        <w:jc w:val="left"/>
-        <w:rPr>
-          <w:rtl w:val="0"/>
+        <w:rPr>
+          <w:kern w:val="0"/>
           <w:lang w:val="fr-FR"/>
         </w:rPr>
       </w:pPr>
       <w:r>
         <w:rPr>
           <w:rStyle w:val="Aucun A"/>
+          <w:kern w:val="0"/>
           <w:rtl w:val="0"/>
           <w:lang w:val="fr-FR"/>
         </w:rPr>
@@ -457,6 +612,7 @@
       <w:r>
         <w:rPr>
           <w:rStyle w:val="Aucun A"/>
+          <w:kern w:val="0"/>
           <w:rtl w:val="0"/>
           <w:lang w:val="fr-FR"/>
         </w:rPr>
@@ -465,6 +621,7 @@
       <w:r>
         <w:rPr>
           <w:rStyle w:val="Aucun A"/>
+          <w:kern w:val="0"/>
           <w:rtl w:val="0"/>
           <w:lang w:val="fr-FR"/>
         </w:rPr>
@@ -473,6 +630,7 @@
       <w:r>
         <w:rPr>
           <w:rStyle w:val="Aucun A"/>
+          <w:kern w:val="0"/>
           <w:rtl w:val="0"/>
           <w:lang w:val="fr-FR"/>
         </w:rPr>
@@ -481,6 +639,7 @@
       <w:r>
         <w:rPr>
           <w:rStyle w:val="Aucun A"/>
+          <w:kern w:val="0"/>
           <w:rtl w:val="0"/>
           <w:lang w:val="fr-FR"/>
         </w:rPr>
@@ -489,6 +648,7 @@
       <w:r>
         <w:rPr>
           <w:rStyle w:val="Aucun A"/>
+          <w:kern w:val="0"/>
           <w:rtl w:val="0"/>
           <w:lang w:val="fr-FR"/>
         </w:rPr>
@@ -497,6 +657,7 @@
       <w:r>
         <w:rPr>
           <w:rStyle w:val="Aucun A"/>
+          <w:kern w:val="0"/>
           <w:rtl w:val="0"/>
           <w:lang w:val="fr-FR"/>
         </w:rPr>
@@ -505,6 +666,7 @@
       <w:r>
         <w:rPr>
           <w:rStyle w:val="Aucun A"/>
+          <w:kern w:val="0"/>
           <w:rtl w:val="0"/>
           <w:lang w:val="fr-FR"/>
         </w:rPr>
@@ -513,6 +675,7 @@
       <w:r>
         <w:rPr>
           <w:rStyle w:val="Aucun A"/>
+          <w:kern w:val="0"/>
           <w:rtl w:val="0"/>
           <w:lang w:val="fr-FR"/>
         </w:rPr>
@@ -521,6 +684,7 @@
       <w:r>
         <w:rPr>
           <w:rStyle w:val="Aucun A"/>
+          <w:kern w:val="0"/>
           <w:rtl w:val="0"/>
           <w:lang w:val="fr-FR"/>
         </w:rPr>
@@ -529,6 +693,7 @@
       <w:r>
         <w:rPr>
           <w:rStyle w:val="Aucun A"/>
+          <w:kern w:val="0"/>
           <w:rtl w:val="0"/>
           <w:lang w:val="fr-FR"/>
         </w:rPr>
@@ -537,6 +702,7 @@
       <w:r>
         <w:rPr>
           <w:rStyle w:val="Aucun A"/>
+          <w:kern w:val="0"/>
           <w:rtl w:val="0"/>
           <w:lang w:val="fr-FR"/>
         </w:rPr>
@@ -545,6 +711,7 @@
       <w:r>
         <w:rPr>
           <w:rStyle w:val="Aucun A"/>
+          <w:kern w:val="0"/>
           <w:rtl w:val="0"/>
           <w:lang w:val="fr-FR"/>
         </w:rPr>
@@ -553,6 +720,7 @@
       <w:r>
         <w:rPr>
           <w:rStyle w:val="Aucun A"/>
+          <w:kern w:val="0"/>
           <w:rtl w:val="0"/>
           <w:lang w:val="fr-FR"/>
         </w:rPr>
@@ -561,6 +729,7 @@
       <w:r>
         <w:rPr>
           <w:rStyle w:val="Aucun A"/>
+          <w:kern w:val="0"/>
           <w:rtl w:val="0"/>
           <w:lang w:val="fr-FR"/>
         </w:rPr>
@@ -569,6 +738,7 @@
       <w:r>
         <w:rPr>
           <w:rStyle w:val="Aucun A"/>
+          <w:kern w:val="0"/>
           <w:rtl w:val="0"/>
           <w:lang w:val="fr-FR"/>
         </w:rPr>
@@ -577,6 +747,7 @@
       <w:r>
         <w:rPr>
           <w:rStyle w:val="Aucun A"/>
+          <w:kern w:val="0"/>
           <w:rtl w:val="0"/>
           <w:lang w:val="fr-FR"/>
         </w:rPr>
@@ -585,6 +756,7 @@
       <w:r>
         <w:rPr>
           <w:rStyle w:val="Aucun A"/>
+          <w:kern w:val="0"/>
           <w:rtl w:val="0"/>
           <w:lang w:val="fr-FR"/>
         </w:rPr>
@@ -593,6 +765,7 @@
       <w:r>
         <w:rPr>
           <w:rStyle w:val="Aucun A"/>
+          <w:kern w:val="0"/>
           <w:rtl w:val="0"/>
           <w:lang w:val="fr-FR"/>
         </w:rPr>
@@ -601,6 +774,7 @@
       <w:r>
         <w:rPr>
           <w:rStyle w:val="Aucun A"/>
+          <w:kern w:val="0"/>
           <w:rtl w:val="0"/>
           <w:lang w:val="fr-FR"/>
         </w:rPr>
@@ -609,6 +783,7 @@
       <w:r>
         <w:rPr>
           <w:rStyle w:val="Aucun A"/>
+          <w:kern w:val="0"/>
           <w:rtl w:val="0"/>
           <w:lang w:val="fr-FR"/>
         </w:rPr>
@@ -617,6 +792,7 @@
       <w:r>
         <w:rPr>
           <w:rStyle w:val="Aucun A"/>
+          <w:kern w:val="0"/>
           <w:rtl w:val="0"/>
           <w:lang w:val="fr-FR"/>
         </w:rPr>
@@ -625,6 +801,7 @@
       <w:r>
         <w:rPr>
           <w:rStyle w:val="Aucun A"/>
+          <w:kern w:val="0"/>
           <w:rtl w:val="0"/>
           <w:lang w:val="fr-FR"/>
         </w:rPr>
@@ -633,6 +810,7 @@
       <w:r>
         <w:rPr>
           <w:rStyle w:val="Aucun A"/>
+          <w:kern w:val="0"/>
           <w:rtl w:val="0"/>
           <w:lang w:val="fr-FR"/>
         </w:rPr>
@@ -641,6 +819,7 @@
       <w:r>
         <w:rPr>
           <w:rStyle w:val="Aucun A"/>
+          <w:kern w:val="0"/>
           <w:rtl w:val="0"/>
           <w:lang w:val="fr-FR"/>
         </w:rPr>
@@ -649,6 +828,7 @@
       <w:r>
         <w:rPr>
           <w:rStyle w:val="Aucun A"/>
+          <w:kern w:val="0"/>
           <w:rtl w:val="0"/>
           <w:lang w:val="fr-FR"/>
         </w:rPr>
@@ -657,6 +837,7 @@
       <w:r>
         <w:rPr>
           <w:rStyle w:val="Aucun A"/>
+          <w:kern w:val="0"/>
           <w:rtl w:val="0"/>
           <w:lang w:val="fr-FR"/>
         </w:rPr>
@@ -665,6 +846,7 @@
       <w:r>
         <w:rPr>
           <w:rStyle w:val="Aucun A"/>
+          <w:kern w:val="0"/>
           <w:rtl w:val="0"/>
           <w:lang w:val="fr-FR"/>
         </w:rPr>
@@ -673,6 +855,7 @@
       <w:r>
         <w:rPr>
           <w:rStyle w:val="Aucun A"/>
+          <w:kern w:val="0"/>
           <w:rtl w:val="0"/>
           <w:lang w:val="fr-FR"/>
         </w:rPr>
@@ -681,6 +864,7 @@
       <w:r>
         <w:rPr>
           <w:rStyle w:val="Aucun A"/>
+          <w:kern w:val="0"/>
           <w:rtl w:val="0"/>
           <w:lang w:val="fr-FR"/>
         </w:rPr>
@@ -689,6 +873,7 @@
       <w:r>
         <w:rPr>
           <w:rStyle w:val="Aucun A"/>
+          <w:kern w:val="0"/>
           <w:rtl w:val="0"/>
           <w:lang w:val="fr-FR"/>
         </w:rPr>
@@ -697,6 +882,7 @@
       <w:r>
         <w:rPr>
           <w:rStyle w:val="Aucun A"/>
+          <w:kern w:val="0"/>
           <w:rtl w:val="0"/>
           <w:lang w:val="fr-FR"/>
         </w:rPr>
@@ -705,6 +891,7 @@
       <w:r>
         <w:rPr>
           <w:rStyle w:val="Aucun A"/>
+          <w:kern w:val="0"/>
           <w:rtl w:val="0"/>
           <w:lang w:val="fr-FR"/>
         </w:rPr>
@@ -713,6 +900,7 @@
       <w:r>
         <w:rPr>
           <w:rStyle w:val="Aucun A"/>
+          <w:kern w:val="0"/>
           <w:rtl w:val="0"/>
           <w:lang w:val="fr-FR"/>
         </w:rPr>
@@ -721,10 +909,11 @@
       <w:r>
         <w:rPr>
           <w:rStyle w:val="Aucun A"/>
-          <w:rtl w:val="0"/>
-          <w:lang w:val="fr-FR"/>
-        </w:rPr>
-        <w:t xml:space="preserve">s ; </w:t>
+          <w:kern w:val="0"/>
+          <w:rtl w:val="0"/>
+          <w:lang w:val="fr-FR"/>
+        </w:rPr>
+        <w:t>s ;</w:t>
       </w:r>
     </w:p>
     <w:p>
@@ -732,19 +921,18 @@
         <w:pStyle w:val="choix"/>
         <w:numPr>
           <w:ilvl w:val="0"/>
-          <w:numId w:val="2"/>
+          <w:numId w:val="3"/>
         </w:numPr>
-        <w:bidi w:val="0"/>
-        <w:ind w:right="0"/>
-        <w:jc w:val="left"/>
-        <w:rPr>
-          <w:rtl w:val="0"/>
+        <w:spacing w:before="100"/>
+        <w:rPr>
+          <w:kern w:val="0"/>
           <w:lang w:val="fr-FR"/>
         </w:rPr>
       </w:pPr>
       <w:r>
         <w:rPr>
           <w:rStyle w:val="Aucun A"/>
+          <w:kern w:val="0"/>
           <w:rtl w:val="0"/>
           <w:lang w:val="fr-FR"/>
         </w:rPr>
@@ -753,6 +941,7 @@
       <w:r>
         <w:rPr>
           <w:rStyle w:val="Aucun A"/>
+          <w:kern w:val="0"/>
           <w:rtl w:val="0"/>
           <w:lang w:val="fr-FR"/>
         </w:rPr>
@@ -761,6 +950,7 @@
       <w:r>
         <w:rPr>
           <w:rStyle w:val="Aucun A"/>
+          <w:kern w:val="0"/>
           <w:rtl w:val="0"/>
           <w:lang w:val="fr-FR"/>
         </w:rPr>
@@ -769,6 +959,7 @@
       <w:r>
         <w:rPr>
           <w:rStyle w:val="Aucun A"/>
+          <w:kern w:val="0"/>
           <w:rtl w:val="0"/>
           <w:lang w:val="fr-FR"/>
         </w:rPr>
@@ -777,6 +968,7 @@
       <w:r>
         <w:rPr>
           <w:rStyle w:val="Aucun A"/>
+          <w:kern w:val="0"/>
           <w:rtl w:val="0"/>
           <w:lang w:val="fr-FR"/>
         </w:rPr>
@@ -785,6 +977,7 @@
       <w:r>
         <w:rPr>
           <w:rStyle w:val="Aucun A"/>
+          <w:kern w:val="0"/>
           <w:rtl w:val="0"/>
           <w:lang w:val="fr-FR"/>
         </w:rPr>
@@ -793,6 +986,7 @@
       <w:r>
         <w:rPr>
           <w:rStyle w:val="Aucun A"/>
+          <w:kern w:val="0"/>
           <w:rtl w:val="0"/>
           <w:lang w:val="fr-FR"/>
         </w:rPr>
@@ -801,6 +995,7 @@
       <w:r>
         <w:rPr>
           <w:rStyle w:val="Aucun A"/>
+          <w:kern w:val="0"/>
           <w:rtl w:val="0"/>
           <w:lang w:val="fr-FR"/>
         </w:rPr>
@@ -809,6 +1004,7 @@
       <w:r>
         <w:rPr>
           <w:rStyle w:val="Aucun A"/>
+          <w:kern w:val="0"/>
           <w:rtl w:val="0"/>
           <w:lang w:val="fr-FR"/>
         </w:rPr>
@@ -817,6 +1013,7 @@
       <w:r>
         <w:rPr>
           <w:rStyle w:val="Aucun A"/>
+          <w:kern w:val="0"/>
           <w:rtl w:val="0"/>
           <w:lang w:val="fr-FR"/>
         </w:rPr>
@@ -825,6 +1022,7 @@
       <w:r>
         <w:rPr>
           <w:rStyle w:val="Aucun A"/>
+          <w:kern w:val="0"/>
           <w:rtl w:val="0"/>
           <w:lang w:val="fr-FR"/>
         </w:rPr>
@@ -833,6 +1031,7 @@
       <w:r>
         <w:rPr>
           <w:rStyle w:val="Aucun A"/>
+          <w:kern w:val="0"/>
           <w:rtl w:val="0"/>
           <w:lang w:val="fr-FR"/>
         </w:rPr>
@@ -841,6 +1040,7 @@
       <w:r>
         <w:rPr>
           <w:rStyle w:val="Aucun A"/>
+          <w:kern w:val="0"/>
           <w:rtl w:val="0"/>
           <w:lang w:val="fr-FR"/>
         </w:rPr>
@@ -852,19 +1052,18 @@
         <w:pStyle w:val="choix"/>
         <w:numPr>
           <w:ilvl w:val="0"/>
-          <w:numId w:val="2"/>
+          <w:numId w:val="4"/>
         </w:numPr>
-        <w:bidi w:val="0"/>
-        <w:ind w:right="0"/>
-        <w:jc w:val="left"/>
-        <w:rPr>
-          <w:rtl w:val="0"/>
+        <w:spacing w:before="100"/>
+        <w:rPr>
+          <w:kern w:val="0"/>
           <w:lang w:val="fr-FR"/>
         </w:rPr>
       </w:pPr>
       <w:r>
         <w:rPr>
           <w:rStyle w:val="Aucun A"/>
+          <w:kern w:val="0"/>
           <w:rtl w:val="0"/>
           <w:lang w:val="fr-FR"/>
         </w:rPr>
@@ -873,6 +1072,7 @@
       <w:r>
         <w:rPr>
           <w:rStyle w:val="Aucun A"/>
+          <w:kern w:val="0"/>
           <w:rtl w:val="0"/>
           <w:lang w:val="fr-FR"/>
         </w:rPr>
@@ -881,6 +1081,7 @@
       <w:r>
         <w:rPr>
           <w:rStyle w:val="Aucun A"/>
+          <w:kern w:val="0"/>
           <w:rtl w:val="0"/>
           <w:lang w:val="fr-FR"/>
         </w:rPr>
@@ -889,6 +1090,7 @@
       <w:r>
         <w:rPr>
           <w:rStyle w:val="Aucun A"/>
+          <w:kern w:val="0"/>
           <w:rtl w:val="0"/>
           <w:lang w:val="fr-FR"/>
         </w:rPr>
@@ -897,6 +1099,7 @@
       <w:r>
         <w:rPr>
           <w:rStyle w:val="Aucun A"/>
+          <w:kern w:val="0"/>
           <w:rtl w:val="0"/>
           <w:lang w:val="fr-FR"/>
         </w:rPr>
@@ -905,6 +1108,7 @@
       <w:r>
         <w:rPr>
           <w:rStyle w:val="Aucun A"/>
+          <w:kern w:val="0"/>
           <w:rtl w:val="0"/>
           <w:lang w:val="fr-FR"/>
         </w:rPr>
@@ -913,6 +1117,7 @@
       <w:r>
         <w:rPr>
           <w:rStyle w:val="Aucun A"/>
+          <w:kern w:val="0"/>
           <w:rtl w:val="0"/>
           <w:lang w:val="fr-FR"/>
         </w:rPr>
@@ -921,6 +1126,7 @@
       <w:r>
         <w:rPr>
           <w:rStyle w:val="Aucun A"/>
+          <w:kern w:val="0"/>
           <w:rtl w:val="0"/>
           <w:lang w:val="fr-FR"/>
         </w:rPr>
@@ -929,6 +1135,7 @@
       <w:r>
         <w:rPr>
           <w:rStyle w:val="Aucun A"/>
+          <w:kern w:val="0"/>
           <w:rtl w:val="0"/>
           <w:lang w:val="fr-FR"/>
         </w:rPr>
@@ -937,6 +1144,7 @@
       <w:r>
         <w:rPr>
           <w:rStyle w:val="Aucun A"/>
+          <w:kern w:val="0"/>
           <w:rtl w:val="0"/>
           <w:lang w:val="fr-FR"/>
         </w:rPr>
@@ -945,6 +1153,7 @@
       <w:r>
         <w:rPr>
           <w:rStyle w:val="Aucun A"/>
+          <w:kern w:val="0"/>
           <w:rtl w:val="0"/>
           <w:lang w:val="fr-FR"/>
         </w:rPr>
@@ -953,6 +1162,7 @@
       <w:r>
         <w:rPr>
           <w:rStyle w:val="Aucun A"/>
+          <w:kern w:val="0"/>
           <w:rtl w:val="0"/>
           <w:lang w:val="fr-FR"/>
         </w:rPr>
@@ -961,6 +1171,7 @@
       <w:r>
         <w:rPr>
           <w:rStyle w:val="Aucun A"/>
+          <w:kern w:val="0"/>
           <w:rtl w:val="0"/>
           <w:lang w:val="fr-FR"/>
         </w:rPr>
@@ -969,6 +1180,7 @@
       <w:r>
         <w:rPr>
           <w:rStyle w:val="Aucun A"/>
+          <w:kern w:val="0"/>
           <w:rtl w:val="0"/>
           <w:lang w:val="fr-FR"/>
         </w:rPr>
@@ -977,6 +1189,7 @@
       <w:r>
         <w:rPr>
           <w:rStyle w:val="Aucun A"/>
+          <w:kern w:val="0"/>
           <w:rtl w:val="0"/>
           <w:lang w:val="fr-FR"/>
         </w:rPr>
@@ -988,19 +1201,18 @@
         <w:pStyle w:val="choix"/>
         <w:numPr>
           <w:ilvl w:val="0"/>
-          <w:numId w:val="2"/>
+          <w:numId w:val="3"/>
         </w:numPr>
-        <w:bidi w:val="0"/>
-        <w:ind w:right="0"/>
-        <w:jc w:val="left"/>
-        <w:rPr>
-          <w:rtl w:val="0"/>
+        <w:spacing w:before="100"/>
+        <w:rPr>
+          <w:kern w:val="0"/>
           <w:lang w:val="fr-FR"/>
         </w:rPr>
       </w:pPr>
       <w:r>
         <w:rPr>
           <w:rStyle w:val="Aucun A"/>
+          <w:kern w:val="0"/>
           <w:rtl w:val="0"/>
           <w:lang w:val="fr-FR"/>
         </w:rPr>
@@ -1009,6 +1221,7 @@
       <w:r>
         <w:rPr>
           <w:rStyle w:val="Aucun A"/>
+          <w:kern w:val="0"/>
           <w:rtl w:val="0"/>
           <w:lang w:val="fr-FR"/>
         </w:rPr>
@@ -1017,6 +1230,7 @@
       <w:r>
         <w:rPr>
           <w:rStyle w:val="Aucun A"/>
+          <w:kern w:val="0"/>
           <w:rtl w:val="0"/>
           <w:lang w:val="fr-FR"/>
         </w:rPr>
@@ -1025,6 +1239,7 @@
       <w:r>
         <w:rPr>
           <w:rStyle w:val="Aucun A"/>
+          <w:kern w:val="0"/>
           <w:rtl w:val="0"/>
           <w:lang w:val="fr-FR"/>
         </w:rPr>
@@ -1033,6 +1248,7 @@
       <w:r>
         <w:rPr>
           <w:rStyle w:val="Aucun A"/>
+          <w:kern w:val="0"/>
           <w:rtl w:val="0"/>
           <w:lang w:val="fr-FR"/>
         </w:rPr>
@@ -1041,6 +1257,7 @@
       <w:r>
         <w:rPr>
           <w:rStyle w:val="Aucun A"/>
+          <w:kern w:val="0"/>
           <w:rtl w:val="0"/>
           <w:lang w:val="fr-FR"/>
         </w:rPr>
@@ -1049,6 +1266,7 @@
       <w:r>
         <w:rPr>
           <w:rStyle w:val="Aucun A"/>
+          <w:kern w:val="0"/>
           <w:rtl w:val="0"/>
           <w:lang w:val="fr-FR"/>
         </w:rPr>
@@ -1057,6 +1275,7 @@
       <w:r>
         <w:rPr>
           <w:rStyle w:val="Aucun A"/>
+          <w:kern w:val="0"/>
           <w:rtl w:val="0"/>
           <w:lang w:val="fr-FR"/>
         </w:rPr>
@@ -1065,6 +1284,7 @@
       <w:r>
         <w:rPr>
           <w:rStyle w:val="Aucun A"/>
+          <w:kern w:val="0"/>
           <w:rtl w:val="0"/>
           <w:lang w:val="fr-FR"/>
         </w:rPr>
@@ -1073,6 +1293,7 @@
       <w:r>
         <w:rPr>
           <w:rStyle w:val="Aucun A"/>
+          <w:kern w:val="0"/>
           <w:rtl w:val="0"/>
           <w:lang w:val="fr-FR"/>
         </w:rPr>
@@ -1081,6 +1302,7 @@
       <w:r>
         <w:rPr>
           <w:rStyle w:val="Aucun A"/>
+          <w:kern w:val="0"/>
           <w:rtl w:val="0"/>
           <w:lang w:val="fr-FR"/>
         </w:rPr>
@@ -1089,6 +1311,7 @@
       <w:r>
         <w:rPr>
           <w:rStyle w:val="Aucun A"/>
+          <w:kern w:val="0"/>
           <w:rtl w:val="0"/>
           <w:lang w:val="fr-FR"/>
         </w:rPr>
@@ -1097,6 +1320,7 @@
       <w:r>
         <w:rPr>
           <w:rStyle w:val="Aucun A"/>
+          <w:kern w:val="0"/>
           <w:rtl w:val="0"/>
           <w:lang w:val="fr-FR"/>
         </w:rPr>
@@ -1105,6 +1329,7 @@
       <w:r>
         <w:rPr>
           <w:rStyle w:val="Aucun A"/>
+          <w:kern w:val="0"/>
           <w:rtl w:val="0"/>
           <w:lang w:val="fr-FR"/>
         </w:rPr>
@@ -1113,6 +1338,7 @@
       <w:r>
         <w:rPr>
           <w:rStyle w:val="Aucun A"/>
+          <w:kern w:val="0"/>
           <w:rtl w:val="0"/>
           <w:lang w:val="fr-FR"/>
         </w:rPr>
@@ -1121,6 +1347,7 @@
       <w:r>
         <w:rPr>
           <w:rStyle w:val="Aucun A"/>
+          <w:kern w:val="0"/>
           <w:rtl w:val="0"/>
           <w:lang w:val="fr-FR"/>
         </w:rPr>
@@ -1129,6 +1356,7 @@
       <w:r>
         <w:rPr>
           <w:rStyle w:val="Aucun A"/>
+          <w:kern w:val="0"/>
           <w:rtl w:val="0"/>
           <w:lang w:val="fr-FR"/>
         </w:rPr>
@@ -1137,6 +1365,7 @@
       <w:r>
         <w:rPr>
           <w:rStyle w:val="Aucun A"/>
+          <w:kern w:val="0"/>
           <w:rtl w:val="0"/>
           <w:lang w:val="fr-FR"/>
         </w:rPr>
@@ -1145,10 +1374,11 @@
       <w:r>
         <w:rPr>
           <w:rStyle w:val="Aucun A"/>
-          <w:rtl w:val="0"/>
-          <w:lang w:val="fr-FR"/>
-        </w:rPr>
-        <w:t xml:space="preserve">exclusion de toute pratique sportive collective, et aux besoins des animaux de compagnie. </w:t>
+          <w:kern w:val="0"/>
+          <w:rtl w:val="0"/>
+          <w:lang w:val="fr-FR"/>
+        </w:rPr>
+        <w:t>exclusion de toute pratique sportive collective, et aux besoins des animaux de compagnie.</w:t>
       </w:r>
     </w:p>
     <w:p>
@@ -1286,36 +1516,21 @@
 
 <file path=word/numbering.xml><?xml version="1.0" encoding="utf-8"?>
 <w:numbering xmlns:w="http://schemas.openxmlformats.org/wordprocessingml/2006/main" xmlns:wp="http://schemas.openxmlformats.org/drawingml/2006/wordprocessingDrawing" xmlns:w14="http://schemas.microsoft.com/office/word/2010/wordml" xmlns:r="http://schemas.openxmlformats.org/officeDocument/2006/relationships" xmlns:v="urn:schemas-microsoft-com:vml" xmlns:o="urn:schemas-microsoft-com:office:office">
-  <w:numPicBullet w:numPicBulletId="0">
-    <w:pict>
-      <v:shape id="_x0000_s1026" type="#_x0000_t75" style="visibility:visible;width:80.0pt;height:80.0pt;">
-        <v:imagedata r:id="rId1" o:title="bullet_gbutton_gray.png"/>
-      </v:shape>
-    </w:pict>
-  </w:numPicBullet>
-  <w:numPicBullet w:numPicBulletId="1">
-    <w:pict>
-      <v:shape id="_x0000_s1026" type="#_x0000_t75" style="visibility:visible;width:100.0pt;height:90.0pt;">
-        <v:imagedata r:id="rId2" o:title="bullet_nb_square-blk.png"/>
-      </v:shape>
-    </w:pict>
-  </w:numPicBullet>
   <w:abstractNum w:abstractNumId="0">
     <w:multiLevelType w:val="hybridMultilevel"/>
-    <w:numStyleLink w:val="Image 1"/>
+    <w:numStyleLink w:val="Puces"/>
   </w:abstractNum>
   <w:abstractNum w:abstractNumId="1">
     <w:multiLevelType w:val="hybridMultilevel"/>
-    <w:styleLink w:val="Image 1"/>
+    <w:styleLink w:val="Puces"/>
     <w:lvl w:ilvl="0">
       <w:start w:val="1"/>
       <w:numFmt w:val="bullet"/>
       <w:suff w:val="tab"/>
-      <w:lvlText w:val="•"/>
-      <w:lvlPicBulletId w:val="1"/>
+      <w:lvlText w:val="☐"/>
       <w:lvlJc w:val="left"/>
       <w:pPr>
-        <w:ind w:left="189" w:hanging="189"/>
+        <w:ind w:left="567" w:hanging="567"/>
       </w:pPr>
       <w:rPr>
         <w:rFonts w:hAnsi="Arial Unicode MS"/>
@@ -1326,12 +1541,11 @@
         <w:outline w:val="0"/>
         <w:emboss w:val="0"/>
         <w:imprint w:val="0"/>
+        <w:color w:val="000000"/>
         <w:spacing w:val="0"/>
         <w:w w:val="100"/>
         <w:kern w:val="0"/>
         <w:position w:val="0"/>
-        <w:sz w:val="14"/>
-        <w:szCs w:val="14"/>
         <w:highlight w:val="none"/>
         <w:vertAlign w:val="baseline"/>
       </w:rPr>
@@ -1341,10 +1555,9 @@
       <w:numFmt w:val="bullet"/>
       <w:suff w:val="tab"/>
       <w:lvlText w:val="•"/>
-      <w:lvlPicBulletId w:val="0"/>
       <w:lvlJc w:val="left"/>
       <w:pPr>
-        <w:ind w:left="789" w:hanging="189"/>
+        <w:ind w:left="790" w:hanging="190"/>
       </w:pPr>
       <w:rPr>
         <w:rFonts w:hAnsi="Arial Unicode MS"/>
@@ -1355,12 +1568,11 @@
         <w:outline w:val="0"/>
         <w:emboss w:val="0"/>
         <w:imprint w:val="0"/>
+        <w:color w:val="000000"/>
         <w:spacing w:val="0"/>
         <w:w w:val="100"/>
         <w:kern w:val="0"/>
         <w:position w:val="0"/>
-        <w:sz w:val="14"/>
-        <w:szCs w:val="14"/>
         <w:highlight w:val="none"/>
         <w:vertAlign w:val="baseline"/>
       </w:rPr>
@@ -1370,10 +1582,9 @@
       <w:numFmt w:val="bullet"/>
       <w:suff w:val="tab"/>
       <w:lvlText w:val="•"/>
-      <w:lvlPicBulletId w:val="0"/>
       <w:lvlJc w:val="left"/>
       <w:pPr>
-        <w:ind w:left="1389" w:hanging="189"/>
+        <w:ind w:left="1390" w:hanging="190"/>
       </w:pPr>
       <w:rPr>
         <w:rFonts w:hAnsi="Arial Unicode MS"/>
@@ -1384,12 +1595,11 @@
         <w:outline w:val="0"/>
         <w:emboss w:val="0"/>
         <w:imprint w:val="0"/>
+        <w:color w:val="000000"/>
         <w:spacing w:val="0"/>
         <w:w w:val="100"/>
         <w:kern w:val="0"/>
         <w:position w:val="0"/>
-        <w:sz w:val="14"/>
-        <w:szCs w:val="14"/>
         <w:highlight w:val="none"/>
         <w:vertAlign w:val="baseline"/>
       </w:rPr>
@@ -1399,10 +1609,9 @@
       <w:numFmt w:val="bullet"/>
       <w:suff w:val="tab"/>
       <w:lvlText w:val="•"/>
-      <w:lvlPicBulletId w:val="0"/>
       <w:lvlJc w:val="left"/>
       <w:pPr>
-        <w:ind w:left="1989" w:hanging="189"/>
+        <w:ind w:left="1990" w:hanging="190"/>
       </w:pPr>
       <w:rPr>
         <w:rFonts w:hAnsi="Arial Unicode MS"/>
@@ -1413,12 +1622,11 @@
         <w:outline w:val="0"/>
         <w:emboss w:val="0"/>
         <w:imprint w:val="0"/>
+        <w:color w:val="000000"/>
         <w:spacing w:val="0"/>
         <w:w w:val="100"/>
         <w:kern w:val="0"/>
         <w:position w:val="0"/>
-        <w:sz w:val="14"/>
-        <w:szCs w:val="14"/>
         <w:highlight w:val="none"/>
         <w:vertAlign w:val="baseline"/>
       </w:rPr>
@@ -1428,10 +1636,9 @@
       <w:numFmt w:val="bullet"/>
       <w:suff w:val="tab"/>
       <w:lvlText w:val="•"/>
-      <w:lvlPicBulletId w:val="0"/>
       <w:lvlJc w:val="left"/>
       <w:pPr>
-        <w:ind w:left="2589" w:hanging="189"/>
+        <w:ind w:left="2590" w:hanging="190"/>
       </w:pPr>
       <w:rPr>
         <w:rFonts w:hAnsi="Arial Unicode MS"/>
@@ -1442,12 +1649,11 @@
         <w:outline w:val="0"/>
         <w:emboss w:val="0"/>
         <w:imprint w:val="0"/>
+        <w:color w:val="000000"/>
         <w:spacing w:val="0"/>
         <w:w w:val="100"/>
         <w:kern w:val="0"/>
         <w:position w:val="0"/>
-        <w:sz w:val="14"/>
-        <w:szCs w:val="14"/>
         <w:highlight w:val="none"/>
         <w:vertAlign w:val="baseline"/>
       </w:rPr>
@@ -1457,10 +1663,9 @@
       <w:numFmt w:val="bullet"/>
       <w:suff w:val="tab"/>
       <w:lvlText w:val="•"/>
-      <w:lvlPicBulletId w:val="0"/>
       <w:lvlJc w:val="left"/>
       <w:pPr>
-        <w:ind w:left="3189" w:hanging="189"/>
+        <w:ind w:left="3190" w:hanging="190"/>
       </w:pPr>
       <w:rPr>
         <w:rFonts w:hAnsi="Arial Unicode MS"/>
@@ -1471,12 +1676,11 @@
         <w:outline w:val="0"/>
         <w:emboss w:val="0"/>
         <w:imprint w:val="0"/>
+        <w:color w:val="000000"/>
         <w:spacing w:val="0"/>
         <w:w w:val="100"/>
         <w:kern w:val="0"/>
         <w:position w:val="0"/>
-        <w:sz w:val="14"/>
-        <w:szCs w:val="14"/>
         <w:highlight w:val="none"/>
         <w:vertAlign w:val="baseline"/>
       </w:rPr>
@@ -1486,10 +1690,9 @@
       <w:numFmt w:val="bullet"/>
       <w:suff w:val="tab"/>
       <w:lvlText w:val="•"/>
-      <w:lvlPicBulletId w:val="0"/>
       <w:lvlJc w:val="left"/>
       <w:pPr>
-        <w:ind w:left="3789" w:hanging="189"/>
+        <w:ind w:left="3790" w:hanging="190"/>
       </w:pPr>
       <w:rPr>
         <w:rFonts w:hAnsi="Arial Unicode MS"/>
@@ -1500,12 +1703,11 @@
         <w:outline w:val="0"/>
         <w:emboss w:val="0"/>
         <w:imprint w:val="0"/>
+        <w:color w:val="000000"/>
         <w:spacing w:val="0"/>
         <w:w w:val="100"/>
         <w:kern w:val="0"/>
         <w:position w:val="0"/>
-        <w:sz w:val="14"/>
-        <w:szCs w:val="14"/>
         <w:highlight w:val="none"/>
         <w:vertAlign w:val="baseline"/>
       </w:rPr>
@@ -1515,10 +1717,9 @@
       <w:numFmt w:val="bullet"/>
       <w:suff w:val="tab"/>
       <w:lvlText w:val="•"/>
-      <w:lvlPicBulletId w:val="0"/>
       <w:lvlJc w:val="left"/>
       <w:pPr>
-        <w:ind w:left="4389" w:hanging="189"/>
+        <w:ind w:left="4390" w:hanging="190"/>
       </w:pPr>
       <w:rPr>
         <w:rFonts w:hAnsi="Arial Unicode MS"/>
@@ -1529,12 +1730,11 @@
         <w:outline w:val="0"/>
         <w:emboss w:val="0"/>
         <w:imprint w:val="0"/>
+        <w:color w:val="000000"/>
         <w:spacing w:val="0"/>
         <w:w w:val="100"/>
         <w:kern w:val="0"/>
         <w:position w:val="0"/>
-        <w:sz w:val="14"/>
-        <w:szCs w:val="14"/>
         <w:highlight w:val="none"/>
         <w:vertAlign w:val="baseline"/>
       </w:rPr>
@@ -1544,10 +1744,9 @@
       <w:numFmt w:val="bullet"/>
       <w:suff w:val="tab"/>
       <w:lvlText w:val="•"/>
-      <w:lvlPicBulletId w:val="0"/>
       <w:lvlJc w:val="left"/>
       <w:pPr>
-        <w:ind w:left="4989" w:hanging="189"/>
+        <w:ind w:left="4990" w:hanging="190"/>
       </w:pPr>
       <w:rPr>
         <w:rFonts w:hAnsi="Arial Unicode MS"/>
@@ -1558,12 +1757,11 @@
         <w:outline w:val="0"/>
         <w:emboss w:val="0"/>
         <w:imprint w:val="0"/>
+        <w:color w:val="000000"/>
         <w:spacing w:val="0"/>
         <w:w w:val="100"/>
         <w:kern w:val="0"/>
         <w:position w:val="0"/>
-        <w:sz w:val="14"/>
-        <w:szCs w:val="14"/>
         <w:highlight w:val="none"/>
         <w:vertAlign w:val="baseline"/>
       </w:rPr>
@@ -1574,6 +1772,516 @@
   </w:num>
   <w:num w:numId="2">
     <w:abstractNumId w:val="0"/>
+  </w:num>
+  <w:num w:numId="3">
+    <w:abstractNumId w:val="0"/>
+    <w:lvlOverride w:ilvl="0">
+      <w:lvl w:ilvl="0">
+        <w:start w:val="1"/>
+        <w:numFmt w:val="bullet"/>
+        <w:suff w:val="tab"/>
+        <w:lvlText w:val="☐"/>
+        <w:lvlJc w:val="left"/>
+        <w:pPr>
+          <w:ind w:left="567" w:hanging="567"/>
+        </w:pPr>
+        <w:rPr>
+          <w:rFonts w:hAnsi="Arial Unicode MS"/>
+          <w:caps w:val="0"/>
+          <w:smallCaps w:val="0"/>
+          <w:strike w:val="0"/>
+          <w:dstrike w:val="0"/>
+          <w:outline w:val="0"/>
+          <w:emboss w:val="0"/>
+          <w:imprint w:val="0"/>
+          <w:spacing w:val="0"/>
+          <w:w w:val="100"/>
+          <w:kern w:val="0"/>
+          <w:position w:val="0"/>
+          <w:highlight w:val="none"/>
+          <w:vertAlign w:val="baseline"/>
+        </w:rPr>
+      </w:lvl>
+    </w:lvlOverride>
+    <w:lvlOverride w:ilvl="1">
+      <w:lvl w:ilvl="1">
+        <w:start w:val="1"/>
+        <w:numFmt w:val="bullet"/>
+        <w:suff w:val="tab"/>
+        <w:lvlText w:val="•"/>
+        <w:lvlJc w:val="left"/>
+        <w:pPr>
+          <w:ind w:left="790" w:hanging="190"/>
+        </w:pPr>
+        <w:rPr>
+          <w:rFonts w:hAnsi="Arial Unicode MS"/>
+          <w:caps w:val="0"/>
+          <w:smallCaps w:val="0"/>
+          <w:strike w:val="0"/>
+          <w:dstrike w:val="0"/>
+          <w:outline w:val="0"/>
+          <w:emboss w:val="0"/>
+          <w:imprint w:val="0"/>
+          <w:spacing w:val="0"/>
+          <w:w w:val="100"/>
+          <w:kern w:val="0"/>
+          <w:position w:val="0"/>
+          <w:highlight w:val="none"/>
+          <w:vertAlign w:val="baseline"/>
+        </w:rPr>
+      </w:lvl>
+    </w:lvlOverride>
+    <w:lvlOverride w:ilvl="2">
+      <w:lvl w:ilvl="2">
+        <w:start w:val="1"/>
+        <w:numFmt w:val="bullet"/>
+        <w:suff w:val="tab"/>
+        <w:lvlText w:val="•"/>
+        <w:lvlJc w:val="left"/>
+        <w:pPr>
+          <w:ind w:left="1390" w:hanging="190"/>
+        </w:pPr>
+        <w:rPr>
+          <w:rFonts w:hAnsi="Arial Unicode MS"/>
+          <w:caps w:val="0"/>
+          <w:smallCaps w:val="0"/>
+          <w:strike w:val="0"/>
+          <w:dstrike w:val="0"/>
+          <w:outline w:val="0"/>
+          <w:emboss w:val="0"/>
+          <w:imprint w:val="0"/>
+          <w:spacing w:val="0"/>
+          <w:w w:val="100"/>
+          <w:kern w:val="0"/>
+          <w:position w:val="0"/>
+          <w:highlight w:val="none"/>
+          <w:vertAlign w:val="baseline"/>
+        </w:rPr>
+      </w:lvl>
+    </w:lvlOverride>
+    <w:lvlOverride w:ilvl="3">
+      <w:lvl w:ilvl="3">
+        <w:start w:val="1"/>
+        <w:numFmt w:val="bullet"/>
+        <w:suff w:val="tab"/>
+        <w:lvlText w:val="•"/>
+        <w:lvlJc w:val="left"/>
+        <w:pPr>
+          <w:ind w:left="1990" w:hanging="190"/>
+        </w:pPr>
+        <w:rPr>
+          <w:rFonts w:hAnsi="Arial Unicode MS"/>
+          <w:caps w:val="0"/>
+          <w:smallCaps w:val="0"/>
+          <w:strike w:val="0"/>
+          <w:dstrike w:val="0"/>
+          <w:outline w:val="0"/>
+          <w:emboss w:val="0"/>
+          <w:imprint w:val="0"/>
+          <w:spacing w:val="0"/>
+          <w:w w:val="100"/>
+          <w:kern w:val="0"/>
+          <w:position w:val="0"/>
+          <w:highlight w:val="none"/>
+          <w:vertAlign w:val="baseline"/>
+        </w:rPr>
+      </w:lvl>
+    </w:lvlOverride>
+    <w:lvlOverride w:ilvl="4">
+      <w:lvl w:ilvl="4">
+        <w:start w:val="1"/>
+        <w:numFmt w:val="bullet"/>
+        <w:suff w:val="tab"/>
+        <w:lvlText w:val="•"/>
+        <w:lvlJc w:val="left"/>
+        <w:pPr>
+          <w:ind w:left="2590" w:hanging="190"/>
+        </w:pPr>
+        <w:rPr>
+          <w:rFonts w:hAnsi="Arial Unicode MS"/>
+          <w:caps w:val="0"/>
+          <w:smallCaps w:val="0"/>
+          <w:strike w:val="0"/>
+          <w:dstrike w:val="0"/>
+          <w:outline w:val="0"/>
+          <w:emboss w:val="0"/>
+          <w:imprint w:val="0"/>
+          <w:spacing w:val="0"/>
+          <w:w w:val="100"/>
+          <w:kern w:val="0"/>
+          <w:position w:val="0"/>
+          <w:highlight w:val="none"/>
+          <w:vertAlign w:val="baseline"/>
+        </w:rPr>
+      </w:lvl>
+    </w:lvlOverride>
+    <w:lvlOverride w:ilvl="5">
+      <w:lvl w:ilvl="5">
+        <w:start w:val="1"/>
+        <w:numFmt w:val="bullet"/>
+        <w:suff w:val="tab"/>
+        <w:lvlText w:val="•"/>
+        <w:lvlJc w:val="left"/>
+        <w:pPr>
+          <w:ind w:left="3190" w:hanging="190"/>
+        </w:pPr>
+        <w:rPr>
+          <w:rFonts w:hAnsi="Arial Unicode MS"/>
+          <w:caps w:val="0"/>
+          <w:smallCaps w:val="0"/>
+          <w:strike w:val="0"/>
+          <w:dstrike w:val="0"/>
+          <w:outline w:val="0"/>
+          <w:emboss w:val="0"/>
+          <w:imprint w:val="0"/>
+          <w:spacing w:val="0"/>
+          <w:w w:val="100"/>
+          <w:kern w:val="0"/>
+          <w:position w:val="0"/>
+          <w:highlight w:val="none"/>
+          <w:vertAlign w:val="baseline"/>
+        </w:rPr>
+      </w:lvl>
+    </w:lvlOverride>
+    <w:lvlOverride w:ilvl="6">
+      <w:lvl w:ilvl="6">
+        <w:start w:val="1"/>
+        <w:numFmt w:val="bullet"/>
+        <w:suff w:val="tab"/>
+        <w:lvlText w:val="•"/>
+        <w:lvlJc w:val="left"/>
+        <w:pPr>
+          <w:ind w:left="3790" w:hanging="190"/>
+        </w:pPr>
+        <w:rPr>
+          <w:rFonts w:hAnsi="Arial Unicode MS"/>
+          <w:caps w:val="0"/>
+          <w:smallCaps w:val="0"/>
+          <w:strike w:val="0"/>
+          <w:dstrike w:val="0"/>
+          <w:outline w:val="0"/>
+          <w:emboss w:val="0"/>
+          <w:imprint w:val="0"/>
+          <w:spacing w:val="0"/>
+          <w:w w:val="100"/>
+          <w:kern w:val="0"/>
+          <w:position w:val="0"/>
+          <w:highlight w:val="none"/>
+          <w:vertAlign w:val="baseline"/>
+        </w:rPr>
+      </w:lvl>
+    </w:lvlOverride>
+    <w:lvlOverride w:ilvl="7">
+      <w:lvl w:ilvl="7">
+        <w:start w:val="1"/>
+        <w:numFmt w:val="bullet"/>
+        <w:suff w:val="tab"/>
+        <w:lvlText w:val="•"/>
+        <w:lvlJc w:val="left"/>
+        <w:pPr>
+          <w:ind w:left="4390" w:hanging="190"/>
+        </w:pPr>
+        <w:rPr>
+          <w:rFonts w:hAnsi="Arial Unicode MS"/>
+          <w:caps w:val="0"/>
+          <w:smallCaps w:val="0"/>
+          <w:strike w:val="0"/>
+          <w:dstrike w:val="0"/>
+          <w:outline w:val="0"/>
+          <w:emboss w:val="0"/>
+          <w:imprint w:val="0"/>
+          <w:spacing w:val="0"/>
+          <w:w w:val="100"/>
+          <w:kern w:val="0"/>
+          <w:position w:val="0"/>
+          <w:highlight w:val="none"/>
+          <w:vertAlign w:val="baseline"/>
+        </w:rPr>
+      </w:lvl>
+    </w:lvlOverride>
+    <w:lvlOverride w:ilvl="8">
+      <w:lvl w:ilvl="8">
+        <w:start w:val="1"/>
+        <w:numFmt w:val="bullet"/>
+        <w:suff w:val="tab"/>
+        <w:lvlText w:val="•"/>
+        <w:lvlJc w:val="left"/>
+        <w:pPr>
+          <w:ind w:left="4990" w:hanging="190"/>
+        </w:pPr>
+        <w:rPr>
+          <w:rFonts w:hAnsi="Arial Unicode MS"/>
+          <w:caps w:val="0"/>
+          <w:smallCaps w:val="0"/>
+          <w:strike w:val="0"/>
+          <w:dstrike w:val="0"/>
+          <w:outline w:val="0"/>
+          <w:emboss w:val="0"/>
+          <w:imprint w:val="0"/>
+          <w:spacing w:val="0"/>
+          <w:w w:val="100"/>
+          <w:kern w:val="0"/>
+          <w:position w:val="0"/>
+          <w:highlight w:val="none"/>
+          <w:vertAlign w:val="baseline"/>
+        </w:rPr>
+      </w:lvl>
+    </w:lvlOverride>
+  </w:num>
+  <w:num w:numId="4">
+    <w:abstractNumId w:val="0"/>
+    <w:lvlOverride w:ilvl="0">
+      <w:lvl w:ilvl="0">
+        <w:start w:val="1"/>
+        <w:numFmt w:val="bullet"/>
+        <w:suff w:val="tab"/>
+        <w:lvlText w:val="☐"/>
+        <w:lvlJc w:val="left"/>
+        <w:pPr>
+          <w:ind w:left="567" w:hanging="567"/>
+        </w:pPr>
+        <w:rPr>
+          <w:rFonts w:hAnsi="Arial Unicode MS"/>
+          <w:caps w:val="0"/>
+          <w:smallCaps w:val="0"/>
+          <w:strike w:val="0"/>
+          <w:dstrike w:val="0"/>
+          <w:outline w:val="0"/>
+          <w:emboss w:val="0"/>
+          <w:imprint w:val="0"/>
+          <w:spacing w:val="0"/>
+          <w:w w:val="100"/>
+          <w:kern w:val="0"/>
+          <w:position w:val="0"/>
+          <w:highlight w:val="none"/>
+          <w:vertAlign w:val="baseline"/>
+        </w:rPr>
+      </w:lvl>
+    </w:lvlOverride>
+    <w:lvlOverride w:ilvl="1">
+      <w:lvl w:ilvl="1">
+        <w:start w:val="1"/>
+        <w:numFmt w:val="bullet"/>
+        <w:suff w:val="tab"/>
+        <w:lvlText w:val="•"/>
+        <w:lvlJc w:val="left"/>
+        <w:pPr>
+          <w:ind w:left="790" w:hanging="190"/>
+        </w:pPr>
+        <w:rPr>
+          <w:rFonts w:hAnsi="Arial Unicode MS"/>
+          <w:caps w:val="0"/>
+          <w:smallCaps w:val="0"/>
+          <w:strike w:val="0"/>
+          <w:dstrike w:val="0"/>
+          <w:outline w:val="0"/>
+          <w:emboss w:val="0"/>
+          <w:imprint w:val="0"/>
+          <w:spacing w:val="0"/>
+          <w:w w:val="100"/>
+          <w:kern w:val="0"/>
+          <w:position w:val="0"/>
+          <w:highlight w:val="none"/>
+          <w:vertAlign w:val="baseline"/>
+        </w:rPr>
+      </w:lvl>
+    </w:lvlOverride>
+    <w:lvlOverride w:ilvl="2">
+      <w:lvl w:ilvl="2">
+        <w:start w:val="1"/>
+        <w:numFmt w:val="bullet"/>
+        <w:suff w:val="tab"/>
+        <w:lvlText w:val="•"/>
+        <w:lvlJc w:val="left"/>
+        <w:pPr>
+          <w:ind w:left="1390" w:hanging="190"/>
+        </w:pPr>
+        <w:rPr>
+          <w:rFonts w:hAnsi="Arial Unicode MS"/>
+          <w:caps w:val="0"/>
+          <w:smallCaps w:val="0"/>
+          <w:strike w:val="0"/>
+          <w:dstrike w:val="0"/>
+          <w:outline w:val="0"/>
+          <w:emboss w:val="0"/>
+          <w:imprint w:val="0"/>
+          <w:spacing w:val="0"/>
+          <w:w w:val="100"/>
+          <w:kern w:val="0"/>
+          <w:position w:val="0"/>
+          <w:highlight w:val="none"/>
+          <w:vertAlign w:val="baseline"/>
+        </w:rPr>
+      </w:lvl>
+    </w:lvlOverride>
+    <w:lvlOverride w:ilvl="3">
+      <w:lvl w:ilvl="3">
+        <w:start w:val="1"/>
+        <w:numFmt w:val="bullet"/>
+        <w:suff w:val="tab"/>
+        <w:lvlText w:val="•"/>
+        <w:lvlJc w:val="left"/>
+        <w:pPr>
+          <w:ind w:left="1990" w:hanging="190"/>
+        </w:pPr>
+        <w:rPr>
+          <w:rFonts w:hAnsi="Arial Unicode MS"/>
+          <w:caps w:val="0"/>
+          <w:smallCaps w:val="0"/>
+          <w:strike w:val="0"/>
+          <w:dstrike w:val="0"/>
+          <w:outline w:val="0"/>
+          <w:emboss w:val="0"/>
+          <w:imprint w:val="0"/>
+          <w:spacing w:val="0"/>
+          <w:w w:val="100"/>
+          <w:kern w:val="0"/>
+          <w:position w:val="0"/>
+          <w:highlight w:val="none"/>
+          <w:vertAlign w:val="baseline"/>
+        </w:rPr>
+      </w:lvl>
+    </w:lvlOverride>
+    <w:lvlOverride w:ilvl="4">
+      <w:lvl w:ilvl="4">
+        <w:start w:val="1"/>
+        <w:numFmt w:val="bullet"/>
+        <w:suff w:val="tab"/>
+        <w:lvlText w:val="•"/>
+        <w:lvlJc w:val="left"/>
+        <w:pPr>
+          <w:ind w:left="2590" w:hanging="190"/>
+        </w:pPr>
+        <w:rPr>
+          <w:rFonts w:hAnsi="Arial Unicode MS"/>
+          <w:caps w:val="0"/>
+          <w:smallCaps w:val="0"/>
+          <w:strike w:val="0"/>
+          <w:dstrike w:val="0"/>
+          <w:outline w:val="0"/>
+          <w:emboss w:val="0"/>
+          <w:imprint w:val="0"/>
+          <w:spacing w:val="0"/>
+          <w:w w:val="100"/>
+          <w:kern w:val="0"/>
+          <w:position w:val="0"/>
+          <w:highlight w:val="none"/>
+          <w:vertAlign w:val="baseline"/>
+        </w:rPr>
+      </w:lvl>
+    </w:lvlOverride>
+    <w:lvlOverride w:ilvl="5">
+      <w:lvl w:ilvl="5">
+        <w:start w:val="1"/>
+        <w:numFmt w:val="bullet"/>
+        <w:suff w:val="tab"/>
+        <w:lvlText w:val="•"/>
+        <w:lvlJc w:val="left"/>
+        <w:pPr>
+          <w:ind w:left="3190" w:hanging="190"/>
+        </w:pPr>
+        <w:rPr>
+          <w:rFonts w:hAnsi="Arial Unicode MS"/>
+          <w:caps w:val="0"/>
+          <w:smallCaps w:val="0"/>
+          <w:strike w:val="0"/>
+          <w:dstrike w:val="0"/>
+          <w:outline w:val="0"/>
+          <w:emboss w:val="0"/>
+          <w:imprint w:val="0"/>
+          <w:spacing w:val="0"/>
+          <w:w w:val="100"/>
+          <w:kern w:val="0"/>
+          <w:position w:val="0"/>
+          <w:highlight w:val="none"/>
+          <w:vertAlign w:val="baseline"/>
+        </w:rPr>
+      </w:lvl>
+    </w:lvlOverride>
+    <w:lvlOverride w:ilvl="6">
+      <w:lvl w:ilvl="6">
+        <w:start w:val="1"/>
+        <w:numFmt w:val="bullet"/>
+        <w:suff w:val="tab"/>
+        <w:lvlText w:val="•"/>
+        <w:lvlJc w:val="left"/>
+        <w:pPr>
+          <w:ind w:left="3790" w:hanging="190"/>
+        </w:pPr>
+        <w:rPr>
+          <w:rFonts w:hAnsi="Arial Unicode MS"/>
+          <w:caps w:val="0"/>
+          <w:smallCaps w:val="0"/>
+          <w:strike w:val="0"/>
+          <w:dstrike w:val="0"/>
+          <w:outline w:val="0"/>
+          <w:emboss w:val="0"/>
+          <w:imprint w:val="0"/>
+          <w:spacing w:val="0"/>
+          <w:w w:val="100"/>
+          <w:kern w:val="0"/>
+          <w:position w:val="0"/>
+          <w:highlight w:val="none"/>
+          <w:vertAlign w:val="baseline"/>
+        </w:rPr>
+      </w:lvl>
+    </w:lvlOverride>
+    <w:lvlOverride w:ilvl="7">
+      <w:lvl w:ilvl="7">
+        <w:start w:val="1"/>
+        <w:numFmt w:val="bullet"/>
+        <w:suff w:val="tab"/>
+        <w:lvlText w:val="•"/>
+        <w:lvlJc w:val="left"/>
+        <w:pPr>
+          <w:ind w:left="4390" w:hanging="190"/>
+        </w:pPr>
+        <w:rPr>
+          <w:rFonts w:hAnsi="Arial Unicode MS"/>
+          <w:caps w:val="0"/>
+          <w:smallCaps w:val="0"/>
+          <w:strike w:val="0"/>
+          <w:dstrike w:val="0"/>
+          <w:outline w:val="0"/>
+          <w:emboss w:val="0"/>
+          <w:imprint w:val="0"/>
+          <w:spacing w:val="0"/>
+          <w:w w:val="100"/>
+          <w:kern w:val="0"/>
+          <w:position w:val="0"/>
+          <w:highlight w:val="none"/>
+          <w:vertAlign w:val="baseline"/>
+        </w:rPr>
+      </w:lvl>
+    </w:lvlOverride>
+    <w:lvlOverride w:ilvl="8">
+      <w:lvl w:ilvl="8">
+        <w:start w:val="1"/>
+        <w:numFmt w:val="bullet"/>
+        <w:suff w:val="tab"/>
+        <w:lvlText w:val="•"/>
+        <w:lvlJc w:val="left"/>
+        <w:pPr>
+          <w:ind w:left="4990" w:hanging="190"/>
+        </w:pPr>
+        <w:rPr>
+          <w:rFonts w:hAnsi="Arial Unicode MS"/>
+          <w:caps w:val="0"/>
+          <w:smallCaps w:val="0"/>
+          <w:strike w:val="0"/>
+          <w:dstrike w:val="0"/>
+          <w:outline w:val="0"/>
+          <w:emboss w:val="0"/>
+          <w:imprint w:val="0"/>
+          <w:spacing w:val="0"/>
+          <w:w w:val="100"/>
+          <w:kern w:val="0"/>
+          <w:position w:val="0"/>
+          <w:highlight w:val="none"/>
+          <w:vertAlign w:val="baseline"/>
+        </w:rPr>
+      </w:lvl>
+    </w:lvlOverride>
   </w:num>
 </w:numbering>
 </file>
@@ -2010,8 +2718,8 @@
       </w14:textFill>
     </w:rPr>
   </w:style>
-  <w:style w:type="numbering" w:styleId="Image 1">
-    <w:name w:val="Image 1"/>
+  <w:style w:type="numbering" w:styleId="Puces">
+    <w:name w:val="Puces"/>
     <w:pPr>
       <w:numPr>
         <w:numId w:val="1"/>

</xml_diff>